<commit_message>
Questions 1 to 5 and updated write up
</commit_message>
<xml_diff>
--- a/PLAN_390_Homework_2_Write_Up.docx
+++ b/PLAN_390_Homework_2_Write_Up.docx
@@ -459,15 +459,7 @@
           <w:sz w:val="24"/>
           <w:szCs w:val="24"/>
         </w:rPr>
-        <w:t xml:space="preserve">Station 29 has the highest average response time, which is </w:t>
-      </w:r>
-      <w:r>
-        <w:rPr>
-          <w:rFonts w:ascii="Times New Roman" w:hAnsi="Times New Roman" w:cs="Times New Roman"/>
-          <w:sz w:val="24"/>
-          <w:szCs w:val="24"/>
-        </w:rPr>
-        <w:t>495.7640 secs</w:t>
+        <w:t>Station 29 has the highest average response time, which is 495.7640 secs</w:t>
       </w:r>
     </w:p>
     <w:p>
@@ -490,15 +482,7 @@
           <w:sz w:val="24"/>
           <w:szCs w:val="24"/>
         </w:rPr>
-        <w:t xml:space="preserve">Station 13 has the lowest average response time, which is </w:t>
-      </w:r>
-      <w:r>
-        <w:rPr>
-          <w:rFonts w:ascii="Times New Roman" w:hAnsi="Times New Roman" w:cs="Times New Roman"/>
-          <w:sz w:val="24"/>
-          <w:szCs w:val="24"/>
-        </w:rPr>
-        <w:t>223.0000 secs</w:t>
+        <w:t>Station 13 has the lowest average response time, which is 223.0000 secs</w:t>
       </w:r>
     </w:p>
     <w:p>
@@ -905,6 +889,11 @@
     </w:p>
     <w:p>
       <w:pPr>
+        <w:pStyle w:val="ListParagraph"/>
+        <w:numPr>
+          <w:ilvl w:val="0"/>
+          <w:numId w:val="11"/>
+        </w:numPr>
         <w:spacing w:line="480" w:lineRule="auto"/>
         <w:rPr>
           <w:rFonts w:ascii="Times New Roman" w:hAnsi="Times New Roman" w:cs="Times New Roman"/>
@@ -919,6 +908,63 @@
           <w:szCs w:val="24"/>
         </w:rPr>
         <w:lastRenderedPageBreak/>
+        <w:t>229,047</w:t>
+      </w:r>
+      <w:r>
+        <w:rPr>
+          <w:rFonts w:ascii="Times New Roman" w:hAnsi="Times New Roman" w:cs="Times New Roman"/>
+          <w:sz w:val="24"/>
+          <w:szCs w:val="24"/>
+        </w:rPr>
+        <w:t xml:space="preserve"> calls to Wake County Fire are recorded in this dataset</w:t>
+      </w:r>
+    </w:p>
+    <w:p>
+      <w:pPr>
+        <w:pStyle w:val="ListParagraph"/>
+        <w:numPr>
+          <w:ilvl w:val="0"/>
+          <w:numId w:val="11"/>
+        </w:numPr>
+        <w:spacing w:line="480" w:lineRule="auto"/>
+        <w:rPr>
+          <w:rFonts w:ascii="Times New Roman" w:hAnsi="Times New Roman" w:cs="Times New Roman"/>
+          <w:sz w:val="24"/>
+          <w:szCs w:val="24"/>
+        </w:rPr>
+      </w:pPr>
+      <w:r>
+        <w:rPr>
+          <w:rFonts w:ascii="Times New Roman" w:hAnsi="Times New Roman" w:cs="Times New Roman"/>
+          <w:sz w:val="24"/>
+          <w:szCs w:val="24"/>
+        </w:rPr>
+        <w:t>17,231</w:t>
+      </w:r>
+      <w:r>
+        <w:rPr>
+          <w:rFonts w:ascii="Times New Roman" w:hAnsi="Times New Roman" w:cs="Times New Roman"/>
+          <w:sz w:val="24"/>
+          <w:szCs w:val="24"/>
+        </w:rPr>
+        <w:t xml:space="preserve"> calls to Wake County Fire are actual fires</w:t>
+      </w:r>
+    </w:p>
+    <w:p>
+      <w:pPr>
+        <w:spacing w:line="480" w:lineRule="auto"/>
+        <w:rPr>
+          <w:rFonts w:ascii="Times New Roman" w:hAnsi="Times New Roman" w:cs="Times New Roman"/>
+          <w:sz w:val="24"/>
+          <w:szCs w:val="24"/>
+        </w:rPr>
+      </w:pPr>
+      <w:r>
+        <w:rPr>
+          <w:rFonts w:ascii="Times New Roman" w:hAnsi="Times New Roman" w:cs="Times New Roman"/>
+          <w:sz w:val="24"/>
+          <w:szCs w:val="24"/>
+        </w:rPr>
         <w:t>6. It is reasonable that firefighters might respond more quickly to some types of incidents</w:t>
       </w:r>
     </w:p>
@@ -1025,6 +1071,119 @@
 <file path=word/numbering.xml><?xml version="1.0" encoding="utf-8"?>
 <w:numbering xmlns:wpc="http://schemas.microsoft.com/office/word/2010/wordprocessingCanvas" xmlns:cx="http://schemas.microsoft.com/office/drawing/2014/chartex" xmlns:cx1="http://schemas.microsoft.com/office/drawing/2015/9/8/chartex" xmlns:cx2="http://schemas.microsoft.com/office/drawing/2015/10/21/chartex" xmlns:cx3="http://schemas.microsoft.com/office/drawing/2016/5/9/chartex" xmlns:cx4="http://schemas.microsoft.com/office/drawing/2016/5/10/chartex" xmlns:cx5="http://schemas.microsoft.com/office/drawing/2016/5/11/chartex" xmlns:cx6="http://schemas.microsoft.com/office/drawing/2016/5/12/chartex" xmlns:cx7="http://schemas.microsoft.com/office/drawing/2016/5/13/chartex" xmlns:cx8="http://schemas.microsoft.com/office/drawing/2016/5/14/chartex" xmlns:mc="http://schemas.openxmlformats.org/markup-compatibility/2006" xmlns:aink="http://schemas.microsoft.com/office/drawing/2016/ink" xmlns:am3d="http://schemas.microsoft.com/office/drawing/2017/model3d" xmlns:o="urn:schemas-microsoft-com:office:office" xmlns:r="http://schemas.openxmlformats.org/officeDocument/2006/relationships" xmlns:m="http://schemas.openxmlformats.org/officeDocument/2006/math" xmlns:v="urn:schemas-microsoft-com:vml" xmlns:wp14="http://schemas.microsoft.com/office/word/2010/wordprocessingDrawing" xmlns:wp="http://schemas.openxmlformats.org/drawingml/2006/wordprocessingDrawing" xmlns:w10="urn:schemas-microsoft-com:office:word" xmlns:w="http://schemas.openxmlformats.org/wordprocessingml/2006/main" xmlns:w14="http://schemas.microsoft.com/office/word/2010/wordml" xmlns:w15="http://schemas.microsoft.com/office/word/2012/wordml" xmlns:w16cex="http://schemas.microsoft.com/office/word/2018/wordml/cex" xmlns:w16cid="http://schemas.microsoft.com/office/word/2016/wordml/cid" xmlns:w16="http://schemas.microsoft.com/office/word/2018/wordml" xmlns:w16sdtdh="http://schemas.microsoft.com/office/word/2020/wordml/sdtdatahash" xmlns:w16se="http://schemas.microsoft.com/office/word/2015/wordml/symex" xmlns:wpg="http://schemas.microsoft.com/office/word/2010/wordprocessingGroup" xmlns:wpi="http://schemas.microsoft.com/office/word/2010/wordprocessingInk" xmlns:wne="http://schemas.microsoft.com/office/word/2006/wordml" xmlns:wps="http://schemas.microsoft.com/office/word/2010/wordprocessingShape" mc:Ignorable="w14 w15 w16se w16cid w16 w16cex w16sdtdh wp14">
   <w:abstractNum w:abstractNumId="0" w15:restartNumberingAfterBreak="0">
+    <w:nsid w:val="086F4D67"/>
+    <w:multiLevelType w:val="hybridMultilevel"/>
+    <w:tmpl w:val="4E407878"/>
+    <w:lvl w:ilvl="0" w:tplc="04090001">
+      <w:start w:val="1"/>
+      <w:numFmt w:val="bullet"/>
+      <w:lvlText w:val=""/>
+      <w:lvlJc w:val="left"/>
+      <w:pPr>
+        <w:ind w:left="720" w:hanging="360"/>
+      </w:pPr>
+      <w:rPr>
+        <w:rFonts w:ascii="Symbol" w:hAnsi="Symbol" w:hint="default"/>
+      </w:rPr>
+    </w:lvl>
+    <w:lvl w:ilvl="1" w:tplc="04090003" w:tentative="1">
+      <w:start w:val="1"/>
+      <w:numFmt w:val="bullet"/>
+      <w:lvlText w:val="o"/>
+      <w:lvlJc w:val="left"/>
+      <w:pPr>
+        <w:ind w:left="1440" w:hanging="360"/>
+      </w:pPr>
+      <w:rPr>
+        <w:rFonts w:ascii="Courier New" w:hAnsi="Courier New" w:cs="Courier New" w:hint="default"/>
+      </w:rPr>
+    </w:lvl>
+    <w:lvl w:ilvl="2" w:tplc="04090005" w:tentative="1">
+      <w:start w:val="1"/>
+      <w:numFmt w:val="bullet"/>
+      <w:lvlText w:val=""/>
+      <w:lvlJc w:val="left"/>
+      <w:pPr>
+        <w:ind w:left="2160" w:hanging="360"/>
+      </w:pPr>
+      <w:rPr>
+        <w:rFonts w:ascii="Wingdings" w:hAnsi="Wingdings" w:hint="default"/>
+      </w:rPr>
+    </w:lvl>
+    <w:lvl w:ilvl="3" w:tplc="04090001" w:tentative="1">
+      <w:start w:val="1"/>
+      <w:numFmt w:val="bullet"/>
+      <w:lvlText w:val=""/>
+      <w:lvlJc w:val="left"/>
+      <w:pPr>
+        <w:ind w:left="2880" w:hanging="360"/>
+      </w:pPr>
+      <w:rPr>
+        <w:rFonts w:ascii="Symbol" w:hAnsi="Symbol" w:hint="default"/>
+      </w:rPr>
+    </w:lvl>
+    <w:lvl w:ilvl="4" w:tplc="04090003" w:tentative="1">
+      <w:start w:val="1"/>
+      <w:numFmt w:val="bullet"/>
+      <w:lvlText w:val="o"/>
+      <w:lvlJc w:val="left"/>
+      <w:pPr>
+        <w:ind w:left="3600" w:hanging="360"/>
+      </w:pPr>
+      <w:rPr>
+        <w:rFonts w:ascii="Courier New" w:hAnsi="Courier New" w:cs="Courier New" w:hint="default"/>
+      </w:rPr>
+    </w:lvl>
+    <w:lvl w:ilvl="5" w:tplc="04090005" w:tentative="1">
+      <w:start w:val="1"/>
+      <w:numFmt w:val="bullet"/>
+      <w:lvlText w:val=""/>
+      <w:lvlJc w:val="left"/>
+      <w:pPr>
+        <w:ind w:left="4320" w:hanging="360"/>
+      </w:pPr>
+      <w:rPr>
+        <w:rFonts w:ascii="Wingdings" w:hAnsi="Wingdings" w:hint="default"/>
+      </w:rPr>
+    </w:lvl>
+    <w:lvl w:ilvl="6" w:tplc="04090001" w:tentative="1">
+      <w:start w:val="1"/>
+      <w:numFmt w:val="bullet"/>
+      <w:lvlText w:val=""/>
+      <w:lvlJc w:val="left"/>
+      <w:pPr>
+        <w:ind w:left="5040" w:hanging="360"/>
+      </w:pPr>
+      <w:rPr>
+        <w:rFonts w:ascii="Symbol" w:hAnsi="Symbol" w:hint="default"/>
+      </w:rPr>
+    </w:lvl>
+    <w:lvl w:ilvl="7" w:tplc="04090003" w:tentative="1">
+      <w:start w:val="1"/>
+      <w:numFmt w:val="bullet"/>
+      <w:lvlText w:val="o"/>
+      <w:lvlJc w:val="left"/>
+      <w:pPr>
+        <w:ind w:left="5760" w:hanging="360"/>
+      </w:pPr>
+      <w:rPr>
+        <w:rFonts w:ascii="Courier New" w:hAnsi="Courier New" w:cs="Courier New" w:hint="default"/>
+      </w:rPr>
+    </w:lvl>
+    <w:lvl w:ilvl="8" w:tplc="04090005" w:tentative="1">
+      <w:start w:val="1"/>
+      <w:numFmt w:val="bullet"/>
+      <w:lvlText w:val=""/>
+      <w:lvlJc w:val="left"/>
+      <w:pPr>
+        <w:ind w:left="6480" w:hanging="360"/>
+      </w:pPr>
+      <w:rPr>
+        <w:rFonts w:ascii="Wingdings" w:hAnsi="Wingdings" w:hint="default"/>
+      </w:rPr>
+    </w:lvl>
+  </w:abstractNum>
+  <w:abstractNum w:abstractNumId="1" w15:restartNumberingAfterBreak="0">
     <w:nsid w:val="119C3753"/>
     <w:multiLevelType w:val="hybridMultilevel"/>
     <w:tmpl w:val="36F25BF0"/>
@@ -1137,7 +1296,7 @@
       </w:rPr>
     </w:lvl>
   </w:abstractNum>
-  <w:abstractNum w:abstractNumId="1" w15:restartNumberingAfterBreak="0">
+  <w:abstractNum w:abstractNumId="2" w15:restartNumberingAfterBreak="0">
     <w:nsid w:val="15B875BF"/>
     <w:multiLevelType w:val="hybridMultilevel"/>
     <w:tmpl w:val="D80CFB24"/>
@@ -1250,7 +1409,7 @@
       </w:rPr>
     </w:lvl>
   </w:abstractNum>
-  <w:abstractNum w:abstractNumId="2" w15:restartNumberingAfterBreak="0">
+  <w:abstractNum w:abstractNumId="3" w15:restartNumberingAfterBreak="0">
     <w:nsid w:val="24D77501"/>
     <w:multiLevelType w:val="hybridMultilevel"/>
     <w:tmpl w:val="F762EDFC"/>
@@ -1363,7 +1522,7 @@
       </w:rPr>
     </w:lvl>
   </w:abstractNum>
-  <w:abstractNum w:abstractNumId="3" w15:restartNumberingAfterBreak="0">
+  <w:abstractNum w:abstractNumId="4" w15:restartNumberingAfterBreak="0">
     <w:nsid w:val="3265156E"/>
     <w:multiLevelType w:val="hybridMultilevel"/>
     <w:tmpl w:val="F6E0ADDC"/>
@@ -1476,7 +1635,7 @@
       </w:rPr>
     </w:lvl>
   </w:abstractNum>
-  <w:abstractNum w:abstractNumId="4" w15:restartNumberingAfterBreak="0">
+  <w:abstractNum w:abstractNumId="5" w15:restartNumberingAfterBreak="0">
     <w:nsid w:val="4FB50EE2"/>
     <w:multiLevelType w:val="hybridMultilevel"/>
     <w:tmpl w:val="491ACA7C"/>
@@ -1589,7 +1748,7 @@
       </w:rPr>
     </w:lvl>
   </w:abstractNum>
-  <w:abstractNum w:abstractNumId="5" w15:restartNumberingAfterBreak="0">
+  <w:abstractNum w:abstractNumId="6" w15:restartNumberingAfterBreak="0">
     <w:nsid w:val="50080EE8"/>
     <w:multiLevelType w:val="hybridMultilevel"/>
     <w:tmpl w:val="0D0A76F2"/>
@@ -1702,7 +1861,120 @@
       </w:rPr>
     </w:lvl>
   </w:abstractNum>
-  <w:abstractNum w:abstractNumId="6" w15:restartNumberingAfterBreak="0">
+  <w:abstractNum w:abstractNumId="7" w15:restartNumberingAfterBreak="0">
+    <w:nsid w:val="55F67A0A"/>
+    <w:multiLevelType w:val="hybridMultilevel"/>
+    <w:tmpl w:val="6D4442D8"/>
+    <w:lvl w:ilvl="0" w:tplc="178229B8">
+      <w:start w:val="318"/>
+      <w:numFmt w:val="bullet"/>
+      <w:lvlText w:val="-"/>
+      <w:lvlJc w:val="left"/>
+      <w:pPr>
+        <w:ind w:left="720" w:hanging="360"/>
+      </w:pPr>
+      <w:rPr>
+        <w:rFonts w:ascii="Times New Roman" w:eastAsiaTheme="minorHAnsi" w:hAnsi="Times New Roman" w:cs="Times New Roman" w:hint="default"/>
+      </w:rPr>
+    </w:lvl>
+    <w:lvl w:ilvl="1" w:tplc="FFFFFFFF" w:tentative="1">
+      <w:start w:val="1"/>
+      <w:numFmt w:val="bullet"/>
+      <w:lvlText w:val="o"/>
+      <w:lvlJc w:val="left"/>
+      <w:pPr>
+        <w:ind w:left="1440" w:hanging="360"/>
+      </w:pPr>
+      <w:rPr>
+        <w:rFonts w:ascii="Courier New" w:hAnsi="Courier New" w:cs="Courier New" w:hint="default"/>
+      </w:rPr>
+    </w:lvl>
+    <w:lvl w:ilvl="2" w:tplc="FFFFFFFF" w:tentative="1">
+      <w:start w:val="1"/>
+      <w:numFmt w:val="bullet"/>
+      <w:lvlText w:val=""/>
+      <w:lvlJc w:val="left"/>
+      <w:pPr>
+        <w:ind w:left="2160" w:hanging="360"/>
+      </w:pPr>
+      <w:rPr>
+        <w:rFonts w:ascii="Wingdings" w:hAnsi="Wingdings" w:hint="default"/>
+      </w:rPr>
+    </w:lvl>
+    <w:lvl w:ilvl="3" w:tplc="FFFFFFFF" w:tentative="1">
+      <w:start w:val="1"/>
+      <w:numFmt w:val="bullet"/>
+      <w:lvlText w:val=""/>
+      <w:lvlJc w:val="left"/>
+      <w:pPr>
+        <w:ind w:left="2880" w:hanging="360"/>
+      </w:pPr>
+      <w:rPr>
+        <w:rFonts w:ascii="Symbol" w:hAnsi="Symbol" w:hint="default"/>
+      </w:rPr>
+    </w:lvl>
+    <w:lvl w:ilvl="4" w:tplc="FFFFFFFF" w:tentative="1">
+      <w:start w:val="1"/>
+      <w:numFmt w:val="bullet"/>
+      <w:lvlText w:val="o"/>
+      <w:lvlJc w:val="left"/>
+      <w:pPr>
+        <w:ind w:left="3600" w:hanging="360"/>
+      </w:pPr>
+      <w:rPr>
+        <w:rFonts w:ascii="Courier New" w:hAnsi="Courier New" w:cs="Courier New" w:hint="default"/>
+      </w:rPr>
+    </w:lvl>
+    <w:lvl w:ilvl="5" w:tplc="FFFFFFFF" w:tentative="1">
+      <w:start w:val="1"/>
+      <w:numFmt w:val="bullet"/>
+      <w:lvlText w:val=""/>
+      <w:lvlJc w:val="left"/>
+      <w:pPr>
+        <w:ind w:left="4320" w:hanging="360"/>
+      </w:pPr>
+      <w:rPr>
+        <w:rFonts w:ascii="Wingdings" w:hAnsi="Wingdings" w:hint="default"/>
+      </w:rPr>
+    </w:lvl>
+    <w:lvl w:ilvl="6" w:tplc="FFFFFFFF" w:tentative="1">
+      <w:start w:val="1"/>
+      <w:numFmt w:val="bullet"/>
+      <w:lvlText w:val=""/>
+      <w:lvlJc w:val="left"/>
+      <w:pPr>
+        <w:ind w:left="5040" w:hanging="360"/>
+      </w:pPr>
+      <w:rPr>
+        <w:rFonts w:ascii="Symbol" w:hAnsi="Symbol" w:hint="default"/>
+      </w:rPr>
+    </w:lvl>
+    <w:lvl w:ilvl="7" w:tplc="FFFFFFFF" w:tentative="1">
+      <w:start w:val="1"/>
+      <w:numFmt w:val="bullet"/>
+      <w:lvlText w:val="o"/>
+      <w:lvlJc w:val="left"/>
+      <w:pPr>
+        <w:ind w:left="5760" w:hanging="360"/>
+      </w:pPr>
+      <w:rPr>
+        <w:rFonts w:ascii="Courier New" w:hAnsi="Courier New" w:cs="Courier New" w:hint="default"/>
+      </w:rPr>
+    </w:lvl>
+    <w:lvl w:ilvl="8" w:tplc="FFFFFFFF" w:tentative="1">
+      <w:start w:val="1"/>
+      <w:numFmt w:val="bullet"/>
+      <w:lvlText w:val=""/>
+      <w:lvlJc w:val="left"/>
+      <w:pPr>
+        <w:ind w:left="6480" w:hanging="360"/>
+      </w:pPr>
+      <w:rPr>
+        <w:rFonts w:ascii="Wingdings" w:hAnsi="Wingdings" w:hint="default"/>
+      </w:rPr>
+    </w:lvl>
+  </w:abstractNum>
+  <w:abstractNum w:abstractNumId="8" w15:restartNumberingAfterBreak="0">
     <w:nsid w:val="57B04F95"/>
     <w:multiLevelType w:val="hybridMultilevel"/>
     <w:tmpl w:val="89D6613A"/>
@@ -1815,7 +2087,7 @@
       </w:rPr>
     </w:lvl>
   </w:abstractNum>
-  <w:abstractNum w:abstractNumId="7" w15:restartNumberingAfterBreak="0">
+  <w:abstractNum w:abstractNumId="9" w15:restartNumberingAfterBreak="0">
     <w:nsid w:val="6D8B40DF"/>
     <w:multiLevelType w:val="hybridMultilevel"/>
     <w:tmpl w:val="ECFAD6DE"/>
@@ -1928,7 +2200,7 @@
       </w:rPr>
     </w:lvl>
   </w:abstractNum>
-  <w:abstractNum w:abstractNumId="8" w15:restartNumberingAfterBreak="0">
+  <w:abstractNum w:abstractNumId="10" w15:restartNumberingAfterBreak="0">
     <w:nsid w:val="7A2816FC"/>
     <w:multiLevelType w:val="hybridMultilevel"/>
     <w:tmpl w:val="07E2DD44"/>
@@ -2042,31 +2314,37 @@
     </w:lvl>
   </w:abstractNum>
   <w:num w:numId="1">
+    <w:abstractNumId w:val="5"/>
+  </w:num>
+  <w:num w:numId="2">
+    <w:abstractNumId w:val="2"/>
+  </w:num>
+  <w:num w:numId="3">
     <w:abstractNumId w:val="4"/>
   </w:num>
-  <w:num w:numId="2">
+  <w:num w:numId="4">
     <w:abstractNumId w:val="1"/>
   </w:num>
-  <w:num w:numId="3">
+  <w:num w:numId="5">
+    <w:abstractNumId w:val="6"/>
+  </w:num>
+  <w:num w:numId="6">
+    <w:abstractNumId w:val="9"/>
+  </w:num>
+  <w:num w:numId="7">
     <w:abstractNumId w:val="3"/>
   </w:num>
-  <w:num w:numId="4">
+  <w:num w:numId="8">
+    <w:abstractNumId w:val="10"/>
+  </w:num>
+  <w:num w:numId="9">
+    <w:abstractNumId w:val="8"/>
+  </w:num>
+  <w:num w:numId="10">
     <w:abstractNumId w:val="0"/>
   </w:num>
-  <w:num w:numId="5">
-    <w:abstractNumId w:val="5"/>
-  </w:num>
-  <w:num w:numId="6">
+  <w:num w:numId="11">
     <w:abstractNumId w:val="7"/>
-  </w:num>
-  <w:num w:numId="7">
-    <w:abstractNumId w:val="2"/>
-  </w:num>
-  <w:num w:numId="8">
-    <w:abstractNumId w:val="8"/>
-  </w:num>
-  <w:num w:numId="9">
-    <w:abstractNumId w:val="6"/>
   </w:num>
 </w:numbering>
 </file>

</xml_diff>

<commit_message>
added question 6 code and write up
</commit_message>
<xml_diff>
--- a/PLAN_390_Homework_2_Write_Up.docx
+++ b/PLAN_390_Homework_2_Write_Up.docx
@@ -167,15 +167,47 @@
           <w:sz w:val="24"/>
           <w:szCs w:val="24"/>
         </w:rPr>
-        <w:t>318.79 seconds</w:t>
-      </w:r>
-      <w:r>
-        <w:rPr>
-          <w:rFonts w:ascii="Times New Roman" w:hAnsi="Times New Roman" w:cs="Times New Roman"/>
-          <w:sz w:val="24"/>
-          <w:szCs w:val="24"/>
-        </w:rPr>
-        <w:t xml:space="preserve"> (5.3 minutes)</w:t>
+        <w:t>318.7927</w:t>
+      </w:r>
+      <w:r>
+        <w:rPr>
+          <w:rFonts w:ascii="Times New Roman" w:hAnsi="Times New Roman" w:cs="Times New Roman"/>
+          <w:sz w:val="24"/>
+          <w:szCs w:val="24"/>
+        </w:rPr>
+        <w:t xml:space="preserve"> </w:t>
+      </w:r>
+      <w:r>
+        <w:rPr>
+          <w:rFonts w:ascii="Times New Roman" w:hAnsi="Times New Roman" w:cs="Times New Roman"/>
+          <w:sz w:val="24"/>
+          <w:szCs w:val="24"/>
+        </w:rPr>
+        <w:t>seconds</w:t>
+      </w:r>
+      <w:r>
+        <w:rPr>
+          <w:rFonts w:ascii="Times New Roman" w:hAnsi="Times New Roman" w:cs="Times New Roman"/>
+          <w:sz w:val="24"/>
+          <w:szCs w:val="24"/>
+        </w:rPr>
+        <w:t xml:space="preserve"> (</w:t>
+      </w:r>
+      <w:r>
+        <w:rPr>
+          <w:rFonts w:ascii="Times New Roman" w:hAnsi="Times New Roman" w:cs="Times New Roman"/>
+          <w:sz w:val="24"/>
+          <w:szCs w:val="24"/>
+        </w:rPr>
+        <w:t xml:space="preserve">approximately </w:t>
+      </w:r>
+      <w:r>
+        <w:rPr>
+          <w:rFonts w:ascii="Times New Roman" w:hAnsi="Times New Roman" w:cs="Times New Roman"/>
+          <w:sz w:val="24"/>
+          <w:szCs w:val="24"/>
+        </w:rPr>
+        <w:t>5.3 minutes)</w:t>
       </w:r>
       <w:r>
         <w:rPr>
@@ -1042,6 +1074,63 @@
     </w:p>
     <w:p>
       <w:pPr>
+        <w:pStyle w:val="ListParagraph"/>
+        <w:numPr>
+          <w:ilvl w:val="0"/>
+          <w:numId w:val="13"/>
+        </w:numPr>
+        <w:spacing w:line="480" w:lineRule="auto"/>
+        <w:rPr>
+          <w:rFonts w:ascii="Times New Roman" w:hAnsi="Times New Roman" w:cs="Times New Roman"/>
+          <w:sz w:val="24"/>
+          <w:szCs w:val="24"/>
+        </w:rPr>
+      </w:pPr>
+      <w:r>
+        <w:rPr>
+          <w:rFonts w:ascii="Times New Roman" w:hAnsi="Times New Roman" w:cs="Times New Roman"/>
+          <w:sz w:val="24"/>
+          <w:szCs w:val="24"/>
+        </w:rPr>
+        <w:t xml:space="preserve">It takes 311.1936 </w:t>
+      </w:r>
+      <w:proofErr w:type="gramStart"/>
+      <w:r>
+        <w:rPr>
+          <w:rFonts w:ascii="Times New Roman" w:hAnsi="Times New Roman" w:cs="Times New Roman"/>
+          <w:sz w:val="24"/>
+          <w:szCs w:val="24"/>
+        </w:rPr>
+        <w:t>seconds  (</w:t>
+      </w:r>
+      <w:proofErr w:type="gramEnd"/>
+      <w:r>
+        <w:rPr>
+          <w:rFonts w:ascii="Times New Roman" w:hAnsi="Times New Roman" w:cs="Times New Roman"/>
+          <w:sz w:val="24"/>
+          <w:szCs w:val="24"/>
+        </w:rPr>
+        <w:t xml:space="preserve">approximately 5.2 minutes) for Wake County Fire to respond to actual fires.  It is faster than the average response time for all incidents, which was </w:t>
+      </w:r>
+      <w:r>
+        <w:rPr>
+          <w:rFonts w:ascii="Times New Roman" w:hAnsi="Times New Roman" w:cs="Times New Roman"/>
+          <w:sz w:val="24"/>
+          <w:szCs w:val="24"/>
+        </w:rPr>
+        <w:t>318.7927</w:t>
+      </w:r>
+      <w:r>
+        <w:rPr>
+          <w:rFonts w:ascii="Times New Roman" w:hAnsi="Times New Roman" w:cs="Times New Roman"/>
+          <w:sz w:val="24"/>
+          <w:szCs w:val="24"/>
+        </w:rPr>
+        <w:t xml:space="preserve"> seconds (5.3 mins)</w:t>
+      </w:r>
+    </w:p>
+    <w:p>
+      <w:pPr>
         <w:spacing w:line="480" w:lineRule="auto"/>
         <w:rPr>
           <w:rFonts w:ascii="Times New Roman" w:hAnsi="Times New Roman" w:cs="Times New Roman"/>
@@ -1410,6 +1499,119 @@
     </w:lvl>
   </w:abstractNum>
   <w:abstractNum w:abstractNumId="3" w15:restartNumberingAfterBreak="0">
+    <w:nsid w:val="1A683060"/>
+    <w:multiLevelType w:val="hybridMultilevel"/>
+    <w:tmpl w:val="1AA47904"/>
+    <w:lvl w:ilvl="0" w:tplc="04090001">
+      <w:start w:val="1"/>
+      <w:numFmt w:val="bullet"/>
+      <w:lvlText w:val=""/>
+      <w:lvlJc w:val="left"/>
+      <w:pPr>
+        <w:ind w:left="720" w:hanging="360"/>
+      </w:pPr>
+      <w:rPr>
+        <w:rFonts w:ascii="Symbol" w:hAnsi="Symbol" w:hint="default"/>
+      </w:rPr>
+    </w:lvl>
+    <w:lvl w:ilvl="1" w:tplc="04090003" w:tentative="1">
+      <w:start w:val="1"/>
+      <w:numFmt w:val="bullet"/>
+      <w:lvlText w:val="o"/>
+      <w:lvlJc w:val="left"/>
+      <w:pPr>
+        <w:ind w:left="1440" w:hanging="360"/>
+      </w:pPr>
+      <w:rPr>
+        <w:rFonts w:ascii="Courier New" w:hAnsi="Courier New" w:cs="Courier New" w:hint="default"/>
+      </w:rPr>
+    </w:lvl>
+    <w:lvl w:ilvl="2" w:tplc="04090005" w:tentative="1">
+      <w:start w:val="1"/>
+      <w:numFmt w:val="bullet"/>
+      <w:lvlText w:val=""/>
+      <w:lvlJc w:val="left"/>
+      <w:pPr>
+        <w:ind w:left="2160" w:hanging="360"/>
+      </w:pPr>
+      <w:rPr>
+        <w:rFonts w:ascii="Wingdings" w:hAnsi="Wingdings" w:hint="default"/>
+      </w:rPr>
+    </w:lvl>
+    <w:lvl w:ilvl="3" w:tplc="04090001" w:tentative="1">
+      <w:start w:val="1"/>
+      <w:numFmt w:val="bullet"/>
+      <w:lvlText w:val=""/>
+      <w:lvlJc w:val="left"/>
+      <w:pPr>
+        <w:ind w:left="2880" w:hanging="360"/>
+      </w:pPr>
+      <w:rPr>
+        <w:rFonts w:ascii="Symbol" w:hAnsi="Symbol" w:hint="default"/>
+      </w:rPr>
+    </w:lvl>
+    <w:lvl w:ilvl="4" w:tplc="04090003" w:tentative="1">
+      <w:start w:val="1"/>
+      <w:numFmt w:val="bullet"/>
+      <w:lvlText w:val="o"/>
+      <w:lvlJc w:val="left"/>
+      <w:pPr>
+        <w:ind w:left="3600" w:hanging="360"/>
+      </w:pPr>
+      <w:rPr>
+        <w:rFonts w:ascii="Courier New" w:hAnsi="Courier New" w:cs="Courier New" w:hint="default"/>
+      </w:rPr>
+    </w:lvl>
+    <w:lvl w:ilvl="5" w:tplc="04090005" w:tentative="1">
+      <w:start w:val="1"/>
+      <w:numFmt w:val="bullet"/>
+      <w:lvlText w:val=""/>
+      <w:lvlJc w:val="left"/>
+      <w:pPr>
+        <w:ind w:left="4320" w:hanging="360"/>
+      </w:pPr>
+      <w:rPr>
+        <w:rFonts w:ascii="Wingdings" w:hAnsi="Wingdings" w:hint="default"/>
+      </w:rPr>
+    </w:lvl>
+    <w:lvl w:ilvl="6" w:tplc="04090001" w:tentative="1">
+      <w:start w:val="1"/>
+      <w:numFmt w:val="bullet"/>
+      <w:lvlText w:val=""/>
+      <w:lvlJc w:val="left"/>
+      <w:pPr>
+        <w:ind w:left="5040" w:hanging="360"/>
+      </w:pPr>
+      <w:rPr>
+        <w:rFonts w:ascii="Symbol" w:hAnsi="Symbol" w:hint="default"/>
+      </w:rPr>
+    </w:lvl>
+    <w:lvl w:ilvl="7" w:tplc="04090003" w:tentative="1">
+      <w:start w:val="1"/>
+      <w:numFmt w:val="bullet"/>
+      <w:lvlText w:val="o"/>
+      <w:lvlJc w:val="left"/>
+      <w:pPr>
+        <w:ind w:left="5760" w:hanging="360"/>
+      </w:pPr>
+      <w:rPr>
+        <w:rFonts w:ascii="Courier New" w:hAnsi="Courier New" w:cs="Courier New" w:hint="default"/>
+      </w:rPr>
+    </w:lvl>
+    <w:lvl w:ilvl="8" w:tplc="04090005" w:tentative="1">
+      <w:start w:val="1"/>
+      <w:numFmt w:val="bullet"/>
+      <w:lvlText w:val=""/>
+      <w:lvlJc w:val="left"/>
+      <w:pPr>
+        <w:ind w:left="6480" w:hanging="360"/>
+      </w:pPr>
+      <w:rPr>
+        <w:rFonts w:ascii="Wingdings" w:hAnsi="Wingdings" w:hint="default"/>
+      </w:rPr>
+    </w:lvl>
+  </w:abstractNum>
+  <w:abstractNum w:abstractNumId="4" w15:restartNumberingAfterBreak="0">
     <w:nsid w:val="24D77501"/>
     <w:multiLevelType w:val="hybridMultilevel"/>
     <w:tmpl w:val="F762EDFC"/>
@@ -1522,7 +1724,7 @@
       </w:rPr>
     </w:lvl>
   </w:abstractNum>
-  <w:abstractNum w:abstractNumId="4" w15:restartNumberingAfterBreak="0">
+  <w:abstractNum w:abstractNumId="5" w15:restartNumberingAfterBreak="0">
     <w:nsid w:val="3265156E"/>
     <w:multiLevelType w:val="hybridMultilevel"/>
     <w:tmpl w:val="F6E0ADDC"/>
@@ -1635,7 +1837,7 @@
       </w:rPr>
     </w:lvl>
   </w:abstractNum>
-  <w:abstractNum w:abstractNumId="5" w15:restartNumberingAfterBreak="0">
+  <w:abstractNum w:abstractNumId="6" w15:restartNumberingAfterBreak="0">
     <w:nsid w:val="4FB50EE2"/>
     <w:multiLevelType w:val="hybridMultilevel"/>
     <w:tmpl w:val="491ACA7C"/>
@@ -1748,7 +1950,7 @@
       </w:rPr>
     </w:lvl>
   </w:abstractNum>
-  <w:abstractNum w:abstractNumId="6" w15:restartNumberingAfterBreak="0">
+  <w:abstractNum w:abstractNumId="7" w15:restartNumberingAfterBreak="0">
     <w:nsid w:val="50080EE8"/>
     <w:multiLevelType w:val="hybridMultilevel"/>
     <w:tmpl w:val="0D0A76F2"/>
@@ -1861,7 +2063,7 @@
       </w:rPr>
     </w:lvl>
   </w:abstractNum>
-  <w:abstractNum w:abstractNumId="7" w15:restartNumberingAfterBreak="0">
+  <w:abstractNum w:abstractNumId="8" w15:restartNumberingAfterBreak="0">
     <w:nsid w:val="55F67A0A"/>
     <w:multiLevelType w:val="hybridMultilevel"/>
     <w:tmpl w:val="6D4442D8"/>
@@ -1974,7 +2176,7 @@
       </w:rPr>
     </w:lvl>
   </w:abstractNum>
-  <w:abstractNum w:abstractNumId="8" w15:restartNumberingAfterBreak="0">
+  <w:abstractNum w:abstractNumId="9" w15:restartNumberingAfterBreak="0">
     <w:nsid w:val="57B04F95"/>
     <w:multiLevelType w:val="hybridMultilevel"/>
     <w:tmpl w:val="89D6613A"/>
@@ -2087,7 +2289,7 @@
       </w:rPr>
     </w:lvl>
   </w:abstractNum>
-  <w:abstractNum w:abstractNumId="9" w15:restartNumberingAfterBreak="0">
+  <w:abstractNum w:abstractNumId="10" w15:restartNumberingAfterBreak="0">
     <w:nsid w:val="6D8B40DF"/>
     <w:multiLevelType w:val="hybridMultilevel"/>
     <w:tmpl w:val="ECFAD6DE"/>
@@ -2200,7 +2402,120 @@
       </w:rPr>
     </w:lvl>
   </w:abstractNum>
-  <w:abstractNum w:abstractNumId="10" w15:restartNumberingAfterBreak="0">
+  <w:abstractNum w:abstractNumId="11" w15:restartNumberingAfterBreak="0">
+    <w:nsid w:val="79686DF7"/>
+    <w:multiLevelType w:val="hybridMultilevel"/>
+    <w:tmpl w:val="DA98B3B8"/>
+    <w:lvl w:ilvl="0" w:tplc="178229B8">
+      <w:start w:val="318"/>
+      <w:numFmt w:val="bullet"/>
+      <w:lvlText w:val="-"/>
+      <w:lvlJc w:val="left"/>
+      <w:pPr>
+        <w:ind w:left="720" w:hanging="360"/>
+      </w:pPr>
+      <w:rPr>
+        <w:rFonts w:ascii="Times New Roman" w:eastAsiaTheme="minorHAnsi" w:hAnsi="Times New Roman" w:cs="Times New Roman" w:hint="default"/>
+      </w:rPr>
+    </w:lvl>
+    <w:lvl w:ilvl="1" w:tplc="FFFFFFFF" w:tentative="1">
+      <w:start w:val="1"/>
+      <w:numFmt w:val="bullet"/>
+      <w:lvlText w:val="o"/>
+      <w:lvlJc w:val="left"/>
+      <w:pPr>
+        <w:ind w:left="1440" w:hanging="360"/>
+      </w:pPr>
+      <w:rPr>
+        <w:rFonts w:ascii="Courier New" w:hAnsi="Courier New" w:cs="Courier New" w:hint="default"/>
+      </w:rPr>
+    </w:lvl>
+    <w:lvl w:ilvl="2" w:tplc="FFFFFFFF" w:tentative="1">
+      <w:start w:val="1"/>
+      <w:numFmt w:val="bullet"/>
+      <w:lvlText w:val=""/>
+      <w:lvlJc w:val="left"/>
+      <w:pPr>
+        <w:ind w:left="2160" w:hanging="360"/>
+      </w:pPr>
+      <w:rPr>
+        <w:rFonts w:ascii="Wingdings" w:hAnsi="Wingdings" w:hint="default"/>
+      </w:rPr>
+    </w:lvl>
+    <w:lvl w:ilvl="3" w:tplc="FFFFFFFF" w:tentative="1">
+      <w:start w:val="1"/>
+      <w:numFmt w:val="bullet"/>
+      <w:lvlText w:val=""/>
+      <w:lvlJc w:val="left"/>
+      <w:pPr>
+        <w:ind w:left="2880" w:hanging="360"/>
+      </w:pPr>
+      <w:rPr>
+        <w:rFonts w:ascii="Symbol" w:hAnsi="Symbol" w:hint="default"/>
+      </w:rPr>
+    </w:lvl>
+    <w:lvl w:ilvl="4" w:tplc="FFFFFFFF" w:tentative="1">
+      <w:start w:val="1"/>
+      <w:numFmt w:val="bullet"/>
+      <w:lvlText w:val="o"/>
+      <w:lvlJc w:val="left"/>
+      <w:pPr>
+        <w:ind w:left="3600" w:hanging="360"/>
+      </w:pPr>
+      <w:rPr>
+        <w:rFonts w:ascii="Courier New" w:hAnsi="Courier New" w:cs="Courier New" w:hint="default"/>
+      </w:rPr>
+    </w:lvl>
+    <w:lvl w:ilvl="5" w:tplc="FFFFFFFF" w:tentative="1">
+      <w:start w:val="1"/>
+      <w:numFmt w:val="bullet"/>
+      <w:lvlText w:val=""/>
+      <w:lvlJc w:val="left"/>
+      <w:pPr>
+        <w:ind w:left="4320" w:hanging="360"/>
+      </w:pPr>
+      <w:rPr>
+        <w:rFonts w:ascii="Wingdings" w:hAnsi="Wingdings" w:hint="default"/>
+      </w:rPr>
+    </w:lvl>
+    <w:lvl w:ilvl="6" w:tplc="FFFFFFFF" w:tentative="1">
+      <w:start w:val="1"/>
+      <w:numFmt w:val="bullet"/>
+      <w:lvlText w:val=""/>
+      <w:lvlJc w:val="left"/>
+      <w:pPr>
+        <w:ind w:left="5040" w:hanging="360"/>
+      </w:pPr>
+      <w:rPr>
+        <w:rFonts w:ascii="Symbol" w:hAnsi="Symbol" w:hint="default"/>
+      </w:rPr>
+    </w:lvl>
+    <w:lvl w:ilvl="7" w:tplc="FFFFFFFF" w:tentative="1">
+      <w:start w:val="1"/>
+      <w:numFmt w:val="bullet"/>
+      <w:lvlText w:val="o"/>
+      <w:lvlJc w:val="left"/>
+      <w:pPr>
+        <w:ind w:left="5760" w:hanging="360"/>
+      </w:pPr>
+      <w:rPr>
+        <w:rFonts w:ascii="Courier New" w:hAnsi="Courier New" w:cs="Courier New" w:hint="default"/>
+      </w:rPr>
+    </w:lvl>
+    <w:lvl w:ilvl="8" w:tplc="FFFFFFFF" w:tentative="1">
+      <w:start w:val="1"/>
+      <w:numFmt w:val="bullet"/>
+      <w:lvlText w:val=""/>
+      <w:lvlJc w:val="left"/>
+      <w:pPr>
+        <w:ind w:left="6480" w:hanging="360"/>
+      </w:pPr>
+      <w:rPr>
+        <w:rFonts w:ascii="Wingdings" w:hAnsi="Wingdings" w:hint="default"/>
+      </w:rPr>
+    </w:lvl>
+  </w:abstractNum>
+  <w:abstractNum w:abstractNumId="12" w15:restartNumberingAfterBreak="0">
     <w:nsid w:val="7A2816FC"/>
     <w:multiLevelType w:val="hybridMultilevel"/>
     <w:tmpl w:val="07E2DD44"/>
@@ -2314,37 +2629,43 @@
     </w:lvl>
   </w:abstractNum>
   <w:num w:numId="1">
-    <w:abstractNumId w:val="5"/>
+    <w:abstractNumId w:val="6"/>
   </w:num>
   <w:num w:numId="2">
     <w:abstractNumId w:val="2"/>
   </w:num>
   <w:num w:numId="3">
-    <w:abstractNumId w:val="4"/>
+    <w:abstractNumId w:val="5"/>
   </w:num>
   <w:num w:numId="4">
     <w:abstractNumId w:val="1"/>
   </w:num>
   <w:num w:numId="5">
-    <w:abstractNumId w:val="6"/>
+    <w:abstractNumId w:val="7"/>
   </w:num>
   <w:num w:numId="6">
-    <w:abstractNumId w:val="9"/>
+    <w:abstractNumId w:val="10"/>
   </w:num>
   <w:num w:numId="7">
-    <w:abstractNumId w:val="3"/>
+    <w:abstractNumId w:val="4"/>
   </w:num>
   <w:num w:numId="8">
-    <w:abstractNumId w:val="10"/>
+    <w:abstractNumId w:val="12"/>
   </w:num>
   <w:num w:numId="9">
-    <w:abstractNumId w:val="8"/>
+    <w:abstractNumId w:val="9"/>
   </w:num>
   <w:num w:numId="10">
     <w:abstractNumId w:val="0"/>
   </w:num>
   <w:num w:numId="11">
-    <w:abstractNumId w:val="7"/>
+    <w:abstractNumId w:val="8"/>
+  </w:num>
+  <w:num w:numId="12">
+    <w:abstractNumId w:val="3"/>
+  </w:num>
+  <w:num w:numId="13">
+    <w:abstractNumId w:val="11"/>
   </w:num>
 </w:numbering>
 </file>

</xml_diff>

<commit_message>
added question 7 and updated write up
</commit_message>
<xml_diff>
--- a/PLAN_390_Homework_2_Write_Up.docx
+++ b/PLAN_390_Homework_2_Write_Up.docx
@@ -54,25 +54,7 @@
           <w:sz w:val="24"/>
           <w:szCs w:val="24"/>
         </w:rPr>
-        <w:t>1.  How long does it take Wake County Fire to respond to incidents, on average (</w:t>
-      </w:r>
-      <w:proofErr w:type="gramStart"/>
-      <w:r>
-        <w:rPr>
-          <w:rFonts w:ascii="Times New Roman" w:hAnsi="Times New Roman" w:cs="Times New Roman"/>
-          <w:sz w:val="24"/>
-          <w:szCs w:val="24"/>
-        </w:rPr>
-        <w:t>i.e.</w:t>
-      </w:r>
-      <w:proofErr w:type="gramEnd"/>
-      <w:r>
-        <w:rPr>
-          <w:rFonts w:ascii="Times New Roman" w:hAnsi="Times New Roman" w:cs="Times New Roman"/>
-          <w:sz w:val="24"/>
-          <w:szCs w:val="24"/>
-        </w:rPr>
-        <w:t xml:space="preserve"> the</w:t>
+        <w:t>1.  How long does it take Wake County Fire to respond to incidents, on average (i.e. the</w:t>
       </w:r>
     </w:p>
     <w:p>
@@ -108,43 +90,7 @@
           <w:sz w:val="24"/>
           <w:szCs w:val="24"/>
         </w:rPr>
-        <w:t>scene)? (</w:t>
-      </w:r>
-      <w:proofErr w:type="gramStart"/>
-      <w:r>
-        <w:rPr>
-          <w:rFonts w:ascii="Times New Roman" w:hAnsi="Times New Roman" w:cs="Times New Roman"/>
-          <w:sz w:val="24"/>
-          <w:szCs w:val="24"/>
-        </w:rPr>
-        <w:t>hint</w:t>
-      </w:r>
-      <w:proofErr w:type="gramEnd"/>
-      <w:r>
-        <w:rPr>
-          <w:rFonts w:ascii="Times New Roman" w:hAnsi="Times New Roman" w:cs="Times New Roman"/>
-          <w:sz w:val="24"/>
-          <w:szCs w:val="24"/>
-        </w:rPr>
-        <w:t xml:space="preserve">: you can subtract </w:t>
-      </w:r>
-      <w:proofErr w:type="spellStart"/>
-      <w:r>
-        <w:rPr>
-          <w:rFonts w:ascii="Times New Roman" w:hAnsi="Times New Roman" w:cs="Times New Roman"/>
-          <w:sz w:val="24"/>
-          <w:szCs w:val="24"/>
-        </w:rPr>
-        <w:t>lubridate</w:t>
-      </w:r>
-      <w:proofErr w:type="spellEnd"/>
-      <w:r>
-        <w:rPr>
-          <w:rFonts w:ascii="Times New Roman" w:hAnsi="Times New Roman" w:cs="Times New Roman"/>
-          <w:sz w:val="24"/>
-          <w:szCs w:val="24"/>
-        </w:rPr>
-        <w:t xml:space="preserve"> date columns from each other). [1 point]</w:t>
+        <w:t>scene)? (hint: you can subtract lubridate date columns from each other). [1 point]</w:t>
       </w:r>
     </w:p>
     <w:p>
@@ -238,18 +184,8 @@
           <w:sz w:val="24"/>
           <w:szCs w:val="24"/>
         </w:rPr>
-        <w:t xml:space="preserve">I calculated that from </w:t>
-      </w:r>
-      <w:proofErr w:type="spellStart"/>
-      <w:r>
-        <w:rPr>
-          <w:rFonts w:ascii="Times New Roman" w:hAnsi="Times New Roman" w:cs="Times New Roman"/>
-          <w:sz w:val="24"/>
-          <w:szCs w:val="24"/>
-        </w:rPr>
-        <w:t>arrival_time</w:t>
-      </w:r>
-      <w:proofErr w:type="spellEnd"/>
+        <w:t>I calculated that from arrival_time –</w:t>
+      </w:r>
       <w:r>
         <w:rPr>
           <w:rFonts w:ascii="Times New Roman" w:hAnsi="Times New Roman" w:cs="Times New Roman"/>
@@ -258,41 +194,14 @@
         </w:rPr>
         <w:t xml:space="preserve"> </w:t>
       </w:r>
-      <w:proofErr w:type="gramStart"/>
-      <w:r>
-        <w:rPr>
-          <w:rFonts w:ascii="Times New Roman" w:hAnsi="Times New Roman" w:cs="Times New Roman"/>
-          <w:sz w:val="24"/>
-          <w:szCs w:val="24"/>
-        </w:rPr>
-        <w:t>–</w:t>
-      </w:r>
-      <w:r>
-        <w:rPr>
-          <w:rFonts w:ascii="Times New Roman" w:hAnsi="Times New Roman" w:cs="Times New Roman"/>
-          <w:sz w:val="24"/>
-          <w:szCs w:val="24"/>
-        </w:rPr>
-        <w:t xml:space="preserve"> </w:t>
-      </w:r>
-      <w:r>
-        <w:rPr>
-          <w:rFonts w:ascii="Times New Roman" w:hAnsi="Times New Roman" w:cs="Times New Roman"/>
-          <w:sz w:val="24"/>
-          <w:szCs w:val="24"/>
-        </w:rPr>
-        <w:t xml:space="preserve"> </w:t>
-      </w:r>
-      <w:proofErr w:type="spellStart"/>
-      <w:r>
-        <w:rPr>
-          <w:rFonts w:ascii="Times New Roman" w:hAnsi="Times New Roman" w:cs="Times New Roman"/>
-          <w:sz w:val="24"/>
-          <w:szCs w:val="24"/>
-        </w:rPr>
-        <w:t>dispatch</w:t>
-      </w:r>
-      <w:proofErr w:type="gramEnd"/>
+      <w:r>
+        <w:rPr>
+          <w:rFonts w:ascii="Times New Roman" w:hAnsi="Times New Roman" w:cs="Times New Roman"/>
+          <w:sz w:val="24"/>
+          <w:szCs w:val="24"/>
+        </w:rPr>
+        <w:t xml:space="preserve"> dispatch</w:t>
+      </w:r>
       <w:r>
         <w:rPr>
           <w:rFonts w:ascii="Times New Roman" w:hAnsi="Times New Roman" w:cs="Times New Roman"/>
@@ -307,25 +216,7 @@
           <w:sz w:val="24"/>
           <w:szCs w:val="24"/>
         </w:rPr>
-        <w:t>time</w:t>
-      </w:r>
-      <w:proofErr w:type="spellEnd"/>
-      <w:r>
-        <w:rPr>
-          <w:rFonts w:ascii="Times New Roman" w:hAnsi="Times New Roman" w:cs="Times New Roman"/>
-          <w:sz w:val="24"/>
-          <w:szCs w:val="24"/>
-        </w:rPr>
-        <w:t xml:space="preserve"> = </w:t>
-      </w:r>
-      <w:proofErr w:type="spellStart"/>
-      <w:r>
-        <w:rPr>
-          <w:rFonts w:ascii="Times New Roman" w:hAnsi="Times New Roman" w:cs="Times New Roman"/>
-          <w:sz w:val="24"/>
-          <w:szCs w:val="24"/>
-        </w:rPr>
-        <w:t>response_time</w:t>
+        <w:t>time = response_time</w:t>
       </w:r>
       <w:r>
         <w:rPr>
@@ -335,7 +226,6 @@
         </w:rPr>
         <w:t>_secs</w:t>
       </w:r>
-      <w:proofErr w:type="spellEnd"/>
     </w:p>
     <w:p>
       <w:pPr>
@@ -357,16 +247,7 @@
           <w:sz w:val="24"/>
           <w:szCs w:val="24"/>
         </w:rPr>
-        <w:t>Average (</w:t>
-      </w:r>
-      <w:proofErr w:type="spellStart"/>
-      <w:r>
-        <w:rPr>
-          <w:rFonts w:ascii="Times New Roman" w:hAnsi="Times New Roman" w:cs="Times New Roman"/>
-          <w:sz w:val="24"/>
-          <w:szCs w:val="24"/>
-        </w:rPr>
-        <w:t>response_time</w:t>
+        <w:t>Average (response_time</w:t>
       </w:r>
       <w:r>
         <w:rPr>
@@ -376,7 +257,6 @@
         </w:rPr>
         <w:t>_secs</w:t>
       </w:r>
-      <w:proofErr w:type="spellEnd"/>
       <w:r>
         <w:rPr>
           <w:rFonts w:ascii="Times New Roman" w:hAnsi="Times New Roman" w:cs="Times New Roman"/>
@@ -417,18 +297,8 @@
           <w:sz w:val="24"/>
           <w:szCs w:val="24"/>
         </w:rPr>
-        <w:t xml:space="preserve">2. Does this response time vary by station? What stations have the highest and </w:t>
-      </w:r>
-      <w:proofErr w:type="gramStart"/>
-      <w:r>
-        <w:rPr>
-          <w:rFonts w:ascii="Times New Roman" w:hAnsi="Times New Roman" w:cs="Times New Roman"/>
-          <w:sz w:val="24"/>
-          <w:szCs w:val="24"/>
-        </w:rPr>
-        <w:t>lowest</w:t>
-      </w:r>
-      <w:proofErr w:type="gramEnd"/>
+        <w:t>2. Does this response time vary by station? What stations have the highest and lowest</w:t>
+      </w:r>
     </w:p>
     <w:p>
       <w:pPr>
@@ -532,6 +402,159 @@
           <w:sz w:val="24"/>
           <w:szCs w:val="24"/>
         </w:rPr>
+        <w:t>Showing the maximum average response time:</w:t>
+      </w:r>
+    </w:p>
+    <w:p>
+      <w:pPr>
+        <w:spacing w:line="480" w:lineRule="auto"/>
+        <w:rPr>
+          <w:rFonts w:ascii="Times New Roman" w:hAnsi="Times New Roman" w:cs="Times New Roman"/>
+          <w:sz w:val="24"/>
+          <w:szCs w:val="24"/>
+        </w:rPr>
+      </w:pPr>
+      <w:r>
+        <w:rPr>
+          <w:noProof/>
+        </w:rPr>
+        <w:lastRenderedPageBreak/>
+        <w:drawing>
+          <wp:inline distT="0" distB="0" distL="0" distR="0" wp14:anchorId="0F5108FF" wp14:editId="5939ACBE">
+            <wp:extent cx="5943600" cy="3230245"/>
+            <wp:effectExtent l="0" t="0" r="0" b="0"/>
+            <wp:docPr id="5" name="Picture 5" descr="Table&#10;&#10;Description automatically generated"/>
+            <wp:cNvGraphicFramePr>
+              <a:graphicFrameLocks xmlns:a="http://schemas.openxmlformats.org/drawingml/2006/main" noChangeAspect="1"/>
+            </wp:cNvGraphicFramePr>
+            <a:graphic xmlns:a="http://schemas.openxmlformats.org/drawingml/2006/main">
+              <a:graphicData uri="http://schemas.openxmlformats.org/drawingml/2006/picture">
+                <pic:pic xmlns:pic="http://schemas.openxmlformats.org/drawingml/2006/picture">
+                  <pic:nvPicPr>
+                    <pic:cNvPr id="5" name="Picture 5" descr="Table&#10;&#10;Description automatically generated"/>
+                    <pic:cNvPicPr/>
+                  </pic:nvPicPr>
+                  <pic:blipFill>
+                    <a:blip r:embed="rId5"/>
+                    <a:stretch>
+                      <a:fillRect/>
+                    </a:stretch>
+                  </pic:blipFill>
+                  <pic:spPr>
+                    <a:xfrm>
+                      <a:off x="0" y="0"/>
+                      <a:ext cx="5943600" cy="3230245"/>
+                    </a:xfrm>
+                    <a:prstGeom prst="rect">
+                      <a:avLst/>
+                    </a:prstGeom>
+                  </pic:spPr>
+                </pic:pic>
+              </a:graphicData>
+            </a:graphic>
+          </wp:inline>
+        </w:drawing>
+      </w:r>
+    </w:p>
+    <w:p>
+      <w:pPr>
+        <w:spacing w:line="480" w:lineRule="auto"/>
+        <w:rPr>
+          <w:rFonts w:ascii="Times New Roman" w:hAnsi="Times New Roman" w:cs="Times New Roman"/>
+          <w:sz w:val="24"/>
+          <w:szCs w:val="24"/>
+        </w:rPr>
+      </w:pPr>
+      <w:r>
+        <w:rPr>
+          <w:rFonts w:ascii="Times New Roman" w:hAnsi="Times New Roman" w:cs="Times New Roman"/>
+          <w:sz w:val="24"/>
+          <w:szCs w:val="24"/>
+        </w:rPr>
+        <w:t xml:space="preserve">Showing the </w:t>
+      </w:r>
+      <w:r>
+        <w:rPr>
+          <w:rFonts w:ascii="Times New Roman" w:hAnsi="Times New Roman" w:cs="Times New Roman"/>
+          <w:sz w:val="24"/>
+          <w:szCs w:val="24"/>
+        </w:rPr>
+        <w:t>mini</w:t>
+      </w:r>
+      <w:r>
+        <w:rPr>
+          <w:rFonts w:ascii="Times New Roman" w:hAnsi="Times New Roman" w:cs="Times New Roman"/>
+          <w:sz w:val="24"/>
+          <w:szCs w:val="24"/>
+        </w:rPr>
+        <w:t>mum average response time:</w:t>
+      </w:r>
+    </w:p>
+    <w:p>
+      <w:pPr>
+        <w:spacing w:line="480" w:lineRule="auto"/>
+        <w:rPr>
+          <w:rFonts w:ascii="Times New Roman" w:hAnsi="Times New Roman" w:cs="Times New Roman"/>
+          <w:sz w:val="24"/>
+          <w:szCs w:val="24"/>
+        </w:rPr>
+      </w:pPr>
+      <w:r>
+        <w:rPr>
+          <w:noProof/>
+        </w:rPr>
+        <w:drawing>
+          <wp:inline distT="0" distB="0" distL="0" distR="0" wp14:anchorId="5057E046" wp14:editId="24A37E75">
+            <wp:extent cx="5943600" cy="3340100"/>
+            <wp:effectExtent l="0" t="0" r="0" b="0"/>
+            <wp:docPr id="6" name="Picture 6" descr="Table&#10;&#10;Description automatically generated"/>
+            <wp:cNvGraphicFramePr>
+              <a:graphicFrameLocks xmlns:a="http://schemas.openxmlformats.org/drawingml/2006/main" noChangeAspect="1"/>
+            </wp:cNvGraphicFramePr>
+            <a:graphic xmlns:a="http://schemas.openxmlformats.org/drawingml/2006/main">
+              <a:graphicData uri="http://schemas.openxmlformats.org/drawingml/2006/picture">
+                <pic:pic xmlns:pic="http://schemas.openxmlformats.org/drawingml/2006/picture">
+                  <pic:nvPicPr>
+                    <pic:cNvPr id="6" name="Picture 6" descr="Table&#10;&#10;Description automatically generated"/>
+                    <pic:cNvPicPr/>
+                  </pic:nvPicPr>
+                  <pic:blipFill>
+                    <a:blip r:embed="rId6"/>
+                    <a:stretch>
+                      <a:fillRect/>
+                    </a:stretch>
+                  </pic:blipFill>
+                  <pic:spPr>
+                    <a:xfrm>
+                      <a:off x="0" y="0"/>
+                      <a:ext cx="5943600" cy="3340100"/>
+                    </a:xfrm>
+                    <a:prstGeom prst="rect">
+                      <a:avLst/>
+                    </a:prstGeom>
+                  </pic:spPr>
+                </pic:pic>
+              </a:graphicData>
+            </a:graphic>
+          </wp:inline>
+        </w:drawing>
+      </w:r>
+    </w:p>
+    <w:p>
+      <w:pPr>
+        <w:spacing w:line="480" w:lineRule="auto"/>
+        <w:rPr>
+          <w:rFonts w:ascii="Times New Roman" w:hAnsi="Times New Roman" w:cs="Times New Roman"/>
+          <w:sz w:val="24"/>
+          <w:szCs w:val="24"/>
+        </w:rPr>
+      </w:pPr>
+      <w:r>
+        <w:rPr>
+          <w:rFonts w:ascii="Times New Roman" w:hAnsi="Times New Roman" w:cs="Times New Roman"/>
+          <w:sz w:val="24"/>
+          <w:szCs w:val="24"/>
+        </w:rPr>
         <w:t>3. Have Wake County Fire’s response times been going up or down over time? What might</w:t>
       </w:r>
     </w:p>
@@ -573,6 +596,7 @@
           <w:sz w:val="24"/>
           <w:szCs w:val="24"/>
         </w:rPr>
+        <w:lastRenderedPageBreak/>
         <w:t xml:space="preserve">Yes, it has been going up and down over time as seen in the graph below. </w:t>
       </w:r>
     </w:p>
@@ -636,16 +660,7 @@
           <w:sz w:val="24"/>
           <w:szCs w:val="24"/>
         </w:rPr>
-        <w:t xml:space="preserve">is called multiple times a day to the same area </w:t>
-      </w:r>
-      <w:r>
-        <w:rPr>
-          <w:rFonts w:ascii="Times New Roman" w:hAnsi="Times New Roman" w:cs="Times New Roman"/>
-          <w:sz w:val="24"/>
-          <w:szCs w:val="24"/>
-        </w:rPr>
-        <w:lastRenderedPageBreak/>
-        <w:t>or neighborhood, response times in other areas may suffer.</w:t>
+        <w:t>is called multiple times a day to the same area or neighborhood, response times in other areas may suffer.</w:t>
       </w:r>
       <w:r>
         <w:rPr>
@@ -663,7 +678,6 @@
         </w:rPr>
         <w:t xml:space="preserve">of day </w:t>
       </w:r>
-      <w:proofErr w:type="gramStart"/>
       <w:r>
         <w:rPr>
           <w:rFonts w:ascii="Times New Roman" w:hAnsi="Times New Roman" w:cs="Times New Roman"/>
@@ -672,7 +686,6 @@
         </w:rPr>
         <w:t>has an effect on</w:t>
       </w:r>
-      <w:proofErr w:type="gramEnd"/>
       <w:r>
         <w:rPr>
           <w:rFonts w:ascii="Times New Roman" w:hAnsi="Times New Roman" w:cs="Times New Roman"/>
@@ -759,7 +772,7 @@
                     <pic:cNvPicPr/>
                   </pic:nvPicPr>
                   <pic:blipFill>
-                    <a:blip r:embed="rId5"/>
+                    <a:blip r:embed="rId7"/>
                     <a:stretch>
                       <a:fillRect/>
                     </a:stretch>
@@ -826,7 +839,46 @@
           <w:sz w:val="24"/>
           <w:szCs w:val="24"/>
         </w:rPr>
-        <w:t>(11pm)</w:t>
+        <w:t>(1</w:t>
+      </w:r>
+      <w:r>
+        <w:rPr>
+          <w:rFonts w:ascii="Times New Roman" w:hAnsi="Times New Roman" w:cs="Times New Roman"/>
+          <w:sz w:val="24"/>
+          <w:szCs w:val="24"/>
+        </w:rPr>
+        <w:t>0</w:t>
+      </w:r>
+      <w:r>
+        <w:rPr>
+          <w:rFonts w:ascii="Times New Roman" w:hAnsi="Times New Roman" w:cs="Times New Roman"/>
+          <w:sz w:val="24"/>
+          <w:szCs w:val="24"/>
+        </w:rPr>
+        <w:t>pm)</w:t>
+      </w:r>
+    </w:p>
+    <w:p>
+      <w:pPr>
+        <w:pStyle w:val="ListParagraph"/>
+        <w:numPr>
+          <w:ilvl w:val="0"/>
+          <w:numId w:val="9"/>
+        </w:numPr>
+        <w:spacing w:line="480" w:lineRule="auto"/>
+        <w:rPr>
+          <w:rFonts w:ascii="Times New Roman" w:hAnsi="Times New Roman" w:cs="Times New Roman"/>
+          <w:sz w:val="24"/>
+          <w:szCs w:val="24"/>
+        </w:rPr>
+      </w:pPr>
+      <w:r>
+        <w:rPr>
+          <w:rFonts w:ascii="Times New Roman" w:hAnsi="Times New Roman" w:cs="Times New Roman"/>
+          <w:sz w:val="24"/>
+          <w:szCs w:val="24"/>
+        </w:rPr>
+        <w:t>I got that by looking at the count for dispatch_hour</w:t>
       </w:r>
     </w:p>
     <w:p>
@@ -862,6 +914,7 @@
           <w:sz w:val="24"/>
           <w:szCs w:val="24"/>
         </w:rPr>
+        <w:lastRenderedPageBreak/>
         <w:t>services (which are removed to protect privacy). The codes for the different incident</w:t>
       </w:r>
     </w:p>
@@ -939,7 +992,6 @@
           <w:sz w:val="24"/>
           <w:szCs w:val="24"/>
         </w:rPr>
-        <w:lastRenderedPageBreak/>
         <w:t>229,047</w:t>
       </w:r>
       <w:r>
@@ -1092,41 +1144,7 @@
           <w:sz w:val="24"/>
           <w:szCs w:val="24"/>
         </w:rPr>
-        <w:t xml:space="preserve">It takes 311.1936 </w:t>
-      </w:r>
-      <w:proofErr w:type="gramStart"/>
-      <w:r>
-        <w:rPr>
-          <w:rFonts w:ascii="Times New Roman" w:hAnsi="Times New Roman" w:cs="Times New Roman"/>
-          <w:sz w:val="24"/>
-          <w:szCs w:val="24"/>
-        </w:rPr>
-        <w:t>seconds  (</w:t>
-      </w:r>
-      <w:proofErr w:type="gramEnd"/>
-      <w:r>
-        <w:rPr>
-          <w:rFonts w:ascii="Times New Roman" w:hAnsi="Times New Roman" w:cs="Times New Roman"/>
-          <w:sz w:val="24"/>
-          <w:szCs w:val="24"/>
-        </w:rPr>
-        <w:t xml:space="preserve">approximately 5.2 minutes) for Wake County Fire to respond to actual fires.  It is faster than the average response time for all incidents, which was </w:t>
-      </w:r>
-      <w:r>
-        <w:rPr>
-          <w:rFonts w:ascii="Times New Roman" w:hAnsi="Times New Roman" w:cs="Times New Roman"/>
-          <w:sz w:val="24"/>
-          <w:szCs w:val="24"/>
-        </w:rPr>
-        <w:t>318.7927</w:t>
-      </w:r>
-      <w:r>
-        <w:rPr>
-          <w:rFonts w:ascii="Times New Roman" w:hAnsi="Times New Roman" w:cs="Times New Roman"/>
-          <w:sz w:val="24"/>
-          <w:szCs w:val="24"/>
-        </w:rPr>
-        <w:t xml:space="preserve"> seconds (5.3 mins)</w:t>
+        <w:t>It takes 311.1936 seconds  (approximately 5.2 minutes) for Wake County Fire to respond to actual fires.  It is faster than the average response time for all incidents, which was 318.7927 seconds (5.3 mins)</w:t>
       </w:r>
     </w:p>
     <w:p>
@@ -1145,6 +1163,640 @@
           <w:szCs w:val="24"/>
         </w:rPr>
         <w:t>7. Repeat the analysis for questions 2-4 for actual fires, rather than all incidents. [2 points]</w:t>
+      </w:r>
+    </w:p>
+    <w:p>
+      <w:pPr>
+        <w:spacing w:line="480" w:lineRule="auto"/>
+        <w:rPr>
+          <w:rFonts w:ascii="Times New Roman" w:hAnsi="Times New Roman" w:cs="Times New Roman"/>
+          <w:sz w:val="24"/>
+          <w:szCs w:val="24"/>
+        </w:rPr>
+      </w:pPr>
+      <w:r>
+        <w:rPr>
+          <w:rFonts w:ascii="Times New Roman" w:hAnsi="Times New Roman" w:cs="Times New Roman"/>
+          <w:sz w:val="24"/>
+          <w:szCs w:val="24"/>
+        </w:rPr>
+        <w:t xml:space="preserve">2) </w:t>
+      </w:r>
+      <w:r>
+        <w:rPr>
+          <w:rFonts w:ascii="Times New Roman" w:hAnsi="Times New Roman" w:cs="Times New Roman"/>
+          <w:sz w:val="24"/>
+          <w:szCs w:val="24"/>
+        </w:rPr>
+        <w:t>Does this response time vary by station? What stations have the highest and lowest</w:t>
+      </w:r>
+    </w:p>
+    <w:p>
+      <w:pPr>
+        <w:spacing w:line="480" w:lineRule="auto"/>
+        <w:rPr>
+          <w:rFonts w:ascii="Times New Roman" w:hAnsi="Times New Roman" w:cs="Times New Roman"/>
+          <w:sz w:val="24"/>
+          <w:szCs w:val="24"/>
+        </w:rPr>
+      </w:pPr>
+      <w:r>
+        <w:rPr>
+          <w:rFonts w:ascii="Times New Roman" w:hAnsi="Times New Roman" w:cs="Times New Roman"/>
+          <w:sz w:val="24"/>
+          <w:szCs w:val="24"/>
+        </w:rPr>
+        <w:t>average response times?</w:t>
+      </w:r>
+    </w:p>
+    <w:p>
+      <w:pPr>
+        <w:pStyle w:val="ListParagraph"/>
+        <w:numPr>
+          <w:ilvl w:val="0"/>
+          <w:numId w:val="6"/>
+        </w:numPr>
+        <w:spacing w:line="480" w:lineRule="auto"/>
+        <w:rPr>
+          <w:rFonts w:ascii="Times New Roman" w:hAnsi="Times New Roman" w:cs="Times New Roman"/>
+          <w:sz w:val="24"/>
+          <w:szCs w:val="24"/>
+        </w:rPr>
+      </w:pPr>
+      <w:r>
+        <w:rPr>
+          <w:rFonts w:ascii="Times New Roman" w:hAnsi="Times New Roman" w:cs="Times New Roman"/>
+          <w:sz w:val="24"/>
+          <w:szCs w:val="24"/>
+        </w:rPr>
+        <w:t xml:space="preserve">Each station has a unique average response time ranging between 200 to </w:t>
+      </w:r>
+      <w:r>
+        <w:rPr>
+          <w:rFonts w:ascii="Times New Roman" w:hAnsi="Times New Roman" w:cs="Times New Roman"/>
+          <w:sz w:val="24"/>
+          <w:szCs w:val="24"/>
+        </w:rPr>
+        <w:t>6</w:t>
+      </w:r>
+      <w:r>
+        <w:rPr>
+          <w:rFonts w:ascii="Times New Roman" w:hAnsi="Times New Roman" w:cs="Times New Roman"/>
+          <w:sz w:val="24"/>
+          <w:szCs w:val="24"/>
+        </w:rPr>
+        <w:t>00 seconds</w:t>
+      </w:r>
+    </w:p>
+    <w:p>
+      <w:pPr>
+        <w:pStyle w:val="ListParagraph"/>
+        <w:numPr>
+          <w:ilvl w:val="0"/>
+          <w:numId w:val="6"/>
+        </w:numPr>
+        <w:spacing w:line="480" w:lineRule="auto"/>
+        <w:rPr>
+          <w:rFonts w:ascii="Times New Roman" w:hAnsi="Times New Roman" w:cs="Times New Roman"/>
+          <w:sz w:val="24"/>
+          <w:szCs w:val="24"/>
+        </w:rPr>
+      </w:pPr>
+      <w:r>
+        <w:rPr>
+          <w:rFonts w:ascii="Times New Roman" w:hAnsi="Times New Roman" w:cs="Times New Roman"/>
+          <w:sz w:val="24"/>
+          <w:szCs w:val="24"/>
+        </w:rPr>
+        <w:t xml:space="preserve">Station 29 has the highest average response time, which is </w:t>
+      </w:r>
+      <w:r>
+        <w:rPr>
+          <w:rFonts w:ascii="Times New Roman" w:hAnsi="Times New Roman" w:cs="Times New Roman"/>
+          <w:sz w:val="24"/>
+          <w:szCs w:val="24"/>
+        </w:rPr>
+        <w:t>586.3713 secs</w:t>
+      </w:r>
+    </w:p>
+    <w:p>
+      <w:pPr>
+        <w:pStyle w:val="ListParagraph"/>
+        <w:numPr>
+          <w:ilvl w:val="0"/>
+          <w:numId w:val="6"/>
+        </w:numPr>
+        <w:spacing w:line="480" w:lineRule="auto"/>
+        <w:rPr>
+          <w:rFonts w:ascii="Times New Roman" w:hAnsi="Times New Roman" w:cs="Times New Roman"/>
+          <w:sz w:val="24"/>
+          <w:szCs w:val="24"/>
+        </w:rPr>
+      </w:pPr>
+      <w:r>
+        <w:rPr>
+          <w:rFonts w:ascii="Times New Roman" w:hAnsi="Times New Roman" w:cs="Times New Roman"/>
+          <w:sz w:val="24"/>
+          <w:szCs w:val="24"/>
+        </w:rPr>
+        <w:lastRenderedPageBreak/>
+        <w:t xml:space="preserve">Station 13 has the lowest average response time, which is </w:t>
+      </w:r>
+      <w:r>
+        <w:rPr>
+          <w:rFonts w:ascii="Times New Roman" w:hAnsi="Times New Roman" w:cs="Times New Roman"/>
+          <w:sz w:val="24"/>
+          <w:szCs w:val="24"/>
+        </w:rPr>
+        <w:t>232.7666 secs</w:t>
+      </w:r>
+    </w:p>
+    <w:p>
+      <w:pPr>
+        <w:spacing w:line="480" w:lineRule="auto"/>
+        <w:rPr>
+          <w:rFonts w:ascii="Times New Roman" w:hAnsi="Times New Roman" w:cs="Times New Roman"/>
+          <w:sz w:val="24"/>
+          <w:szCs w:val="24"/>
+        </w:rPr>
+      </w:pPr>
+      <w:r>
+        <w:rPr>
+          <w:rFonts w:ascii="Times New Roman" w:hAnsi="Times New Roman" w:cs="Times New Roman"/>
+          <w:sz w:val="24"/>
+          <w:szCs w:val="24"/>
+        </w:rPr>
+        <w:t>Showing the maximum average response time:</w:t>
+      </w:r>
+    </w:p>
+    <w:p>
+      <w:pPr>
+        <w:spacing w:line="480" w:lineRule="auto"/>
+        <w:rPr>
+          <w:rFonts w:ascii="Times New Roman" w:hAnsi="Times New Roman" w:cs="Times New Roman"/>
+          <w:sz w:val="24"/>
+          <w:szCs w:val="24"/>
+        </w:rPr>
+      </w:pPr>
+      <w:r>
+        <w:rPr>
+          <w:noProof/>
+        </w:rPr>
+        <w:drawing>
+          <wp:inline distT="0" distB="0" distL="0" distR="0" wp14:anchorId="575F140A" wp14:editId="394C98E2">
+            <wp:extent cx="5943600" cy="3357880"/>
+            <wp:effectExtent l="0" t="0" r="0" b="0"/>
+            <wp:docPr id="3" name="Picture 3" descr="Table&#10;&#10;Description automatically generated"/>
+            <wp:cNvGraphicFramePr>
+              <a:graphicFrameLocks xmlns:a="http://schemas.openxmlformats.org/drawingml/2006/main" noChangeAspect="1"/>
+            </wp:cNvGraphicFramePr>
+            <a:graphic xmlns:a="http://schemas.openxmlformats.org/drawingml/2006/main">
+              <a:graphicData uri="http://schemas.openxmlformats.org/drawingml/2006/picture">
+                <pic:pic xmlns:pic="http://schemas.openxmlformats.org/drawingml/2006/picture">
+                  <pic:nvPicPr>
+                    <pic:cNvPr id="3" name="Picture 3" descr="Table&#10;&#10;Description automatically generated"/>
+                    <pic:cNvPicPr/>
+                  </pic:nvPicPr>
+                  <pic:blipFill>
+                    <a:blip r:embed="rId8"/>
+                    <a:stretch>
+                      <a:fillRect/>
+                    </a:stretch>
+                  </pic:blipFill>
+                  <pic:spPr>
+                    <a:xfrm>
+                      <a:off x="0" y="0"/>
+                      <a:ext cx="5943600" cy="3357880"/>
+                    </a:xfrm>
+                    <a:prstGeom prst="rect">
+                      <a:avLst/>
+                    </a:prstGeom>
+                  </pic:spPr>
+                </pic:pic>
+              </a:graphicData>
+            </a:graphic>
+          </wp:inline>
+        </w:drawing>
+      </w:r>
+    </w:p>
+    <w:p>
+      <w:pPr>
+        <w:spacing w:line="480" w:lineRule="auto"/>
+        <w:rPr>
+          <w:rFonts w:ascii="Times New Roman" w:hAnsi="Times New Roman" w:cs="Times New Roman"/>
+          <w:sz w:val="24"/>
+          <w:szCs w:val="24"/>
+        </w:rPr>
+      </w:pPr>
+      <w:r>
+        <w:rPr>
+          <w:rFonts w:ascii="Times New Roman" w:hAnsi="Times New Roman" w:cs="Times New Roman"/>
+          <w:sz w:val="24"/>
+          <w:szCs w:val="24"/>
+        </w:rPr>
+        <w:t xml:space="preserve">Showing the </w:t>
+      </w:r>
+      <w:r>
+        <w:rPr>
+          <w:rFonts w:ascii="Times New Roman" w:hAnsi="Times New Roman" w:cs="Times New Roman"/>
+          <w:sz w:val="24"/>
+          <w:szCs w:val="24"/>
+        </w:rPr>
+        <w:t>minimum</w:t>
+      </w:r>
+      <w:r>
+        <w:rPr>
+          <w:rFonts w:ascii="Times New Roman" w:hAnsi="Times New Roman" w:cs="Times New Roman"/>
+          <w:sz w:val="24"/>
+          <w:szCs w:val="24"/>
+        </w:rPr>
+        <w:t xml:space="preserve"> average response time:</w:t>
+      </w:r>
+    </w:p>
+    <w:p>
+      <w:pPr>
+        <w:spacing w:line="480" w:lineRule="auto"/>
+        <w:rPr>
+          <w:rFonts w:ascii="Times New Roman" w:hAnsi="Times New Roman" w:cs="Times New Roman"/>
+          <w:sz w:val="24"/>
+          <w:szCs w:val="24"/>
+        </w:rPr>
+      </w:pPr>
+      <w:r>
+        <w:rPr>
+          <w:noProof/>
+        </w:rPr>
+        <w:lastRenderedPageBreak/>
+        <w:drawing>
+          <wp:inline distT="0" distB="0" distL="0" distR="0" wp14:anchorId="10AFD418" wp14:editId="10FFA939">
+            <wp:extent cx="5943600" cy="3288030"/>
+            <wp:effectExtent l="0" t="0" r="0" b="0"/>
+            <wp:docPr id="4" name="Picture 4" descr="Table&#10;&#10;Description automatically generated"/>
+            <wp:cNvGraphicFramePr>
+              <a:graphicFrameLocks xmlns:a="http://schemas.openxmlformats.org/drawingml/2006/main" noChangeAspect="1"/>
+            </wp:cNvGraphicFramePr>
+            <a:graphic xmlns:a="http://schemas.openxmlformats.org/drawingml/2006/main">
+              <a:graphicData uri="http://schemas.openxmlformats.org/drawingml/2006/picture">
+                <pic:pic xmlns:pic="http://schemas.openxmlformats.org/drawingml/2006/picture">
+                  <pic:nvPicPr>
+                    <pic:cNvPr id="4" name="Picture 4" descr="Table&#10;&#10;Description automatically generated"/>
+                    <pic:cNvPicPr/>
+                  </pic:nvPicPr>
+                  <pic:blipFill>
+                    <a:blip r:embed="rId9"/>
+                    <a:stretch>
+                      <a:fillRect/>
+                    </a:stretch>
+                  </pic:blipFill>
+                  <pic:spPr>
+                    <a:xfrm>
+                      <a:off x="0" y="0"/>
+                      <a:ext cx="5943600" cy="3288030"/>
+                    </a:xfrm>
+                    <a:prstGeom prst="rect">
+                      <a:avLst/>
+                    </a:prstGeom>
+                  </pic:spPr>
+                </pic:pic>
+              </a:graphicData>
+            </a:graphic>
+          </wp:inline>
+        </w:drawing>
+      </w:r>
+    </w:p>
+    <w:p>
+      <w:pPr>
+        <w:spacing w:line="480" w:lineRule="auto"/>
+        <w:rPr>
+          <w:rFonts w:ascii="Times New Roman" w:hAnsi="Times New Roman" w:cs="Times New Roman"/>
+          <w:sz w:val="24"/>
+          <w:szCs w:val="24"/>
+        </w:rPr>
+      </w:pPr>
+      <w:r>
+        <w:rPr>
+          <w:rFonts w:ascii="Times New Roman" w:hAnsi="Times New Roman" w:cs="Times New Roman"/>
+          <w:sz w:val="24"/>
+          <w:szCs w:val="24"/>
+        </w:rPr>
+        <w:t xml:space="preserve">3) </w:t>
+      </w:r>
+      <w:r>
+        <w:rPr>
+          <w:rFonts w:ascii="Times New Roman" w:hAnsi="Times New Roman" w:cs="Times New Roman"/>
+          <w:sz w:val="24"/>
+          <w:szCs w:val="24"/>
+        </w:rPr>
+        <w:t>Have Wake County Fire’s response times been going up or down over time? What might</w:t>
+      </w:r>
+    </w:p>
+    <w:p>
+      <w:pPr>
+        <w:spacing w:line="480" w:lineRule="auto"/>
+        <w:rPr>
+          <w:rFonts w:ascii="Times New Roman" w:hAnsi="Times New Roman" w:cs="Times New Roman"/>
+          <w:sz w:val="24"/>
+          <w:szCs w:val="24"/>
+        </w:rPr>
+      </w:pPr>
+      <w:r>
+        <w:rPr>
+          <w:rFonts w:ascii="Times New Roman" w:hAnsi="Times New Roman" w:cs="Times New Roman"/>
+          <w:sz w:val="24"/>
+          <w:szCs w:val="24"/>
+        </w:rPr>
+        <w:t>be the reason for these changes?</w:t>
+      </w:r>
+    </w:p>
+    <w:p>
+      <w:pPr>
+        <w:pStyle w:val="ListParagraph"/>
+        <w:numPr>
+          <w:ilvl w:val="0"/>
+          <w:numId w:val="8"/>
+        </w:numPr>
+        <w:spacing w:line="480" w:lineRule="auto"/>
+        <w:rPr>
+          <w:rFonts w:ascii="Times New Roman" w:hAnsi="Times New Roman" w:cs="Times New Roman"/>
+          <w:sz w:val="24"/>
+          <w:szCs w:val="24"/>
+        </w:rPr>
+      </w:pPr>
+      <w:r>
+        <w:rPr>
+          <w:rFonts w:ascii="Times New Roman" w:hAnsi="Times New Roman" w:cs="Times New Roman"/>
+          <w:sz w:val="24"/>
+          <w:szCs w:val="24"/>
+        </w:rPr>
+        <w:t xml:space="preserve">Yes, it has been going up and down over time as seen in the graph below. </w:t>
+      </w:r>
+    </w:p>
+    <w:p>
+      <w:pPr>
+        <w:pStyle w:val="ListParagraph"/>
+        <w:numPr>
+          <w:ilvl w:val="0"/>
+          <w:numId w:val="8"/>
+        </w:numPr>
+        <w:spacing w:line="480" w:lineRule="auto"/>
+        <w:rPr>
+          <w:rFonts w:ascii="Times New Roman" w:hAnsi="Times New Roman" w:cs="Times New Roman"/>
+          <w:sz w:val="24"/>
+          <w:szCs w:val="24"/>
+        </w:rPr>
+      </w:pPr>
+      <w:r>
+        <w:rPr>
+          <w:rFonts w:ascii="Times New Roman" w:hAnsi="Times New Roman" w:cs="Times New Roman"/>
+          <w:sz w:val="24"/>
+          <w:szCs w:val="24"/>
+        </w:rPr>
+        <w:t xml:space="preserve">The changes in response time could be due to the availability of resources and the time of the day. </w:t>
+      </w:r>
+      <w:r>
+        <w:rPr>
+          <w:rFonts w:ascii="Times New Roman" w:hAnsi="Times New Roman" w:cs="Times New Roman"/>
+          <w:sz w:val="24"/>
+          <w:szCs w:val="24"/>
+        </w:rPr>
+        <w:t xml:space="preserve">For example, if </w:t>
+      </w:r>
+      <w:r>
+        <w:rPr>
+          <w:rFonts w:ascii="Times New Roman" w:hAnsi="Times New Roman" w:cs="Times New Roman"/>
+          <w:sz w:val="24"/>
+          <w:szCs w:val="24"/>
+        </w:rPr>
+        <w:t>Wake County Fire</w:t>
+      </w:r>
+      <w:r>
+        <w:rPr>
+          <w:rFonts w:ascii="Times New Roman" w:hAnsi="Times New Roman" w:cs="Times New Roman"/>
+          <w:sz w:val="24"/>
+          <w:szCs w:val="24"/>
+        </w:rPr>
+        <w:t xml:space="preserve"> </w:t>
+      </w:r>
+      <w:r>
+        <w:rPr>
+          <w:rFonts w:ascii="Times New Roman" w:hAnsi="Times New Roman" w:cs="Times New Roman"/>
+          <w:sz w:val="24"/>
+          <w:szCs w:val="24"/>
+        </w:rPr>
+        <w:t>is called multiple times a day to the same area or neighborhood, response times in other areas may suffer.</w:t>
+      </w:r>
+      <w:r>
+        <w:rPr>
+          <w:rFonts w:ascii="Times New Roman" w:hAnsi="Times New Roman" w:cs="Times New Roman"/>
+          <w:sz w:val="24"/>
+          <w:szCs w:val="24"/>
+        </w:rPr>
+        <w:t xml:space="preserve"> The time </w:t>
+      </w:r>
+      <w:r>
+        <w:rPr>
+          <w:rFonts w:ascii="Times New Roman" w:hAnsi="Times New Roman" w:cs="Times New Roman"/>
+          <w:sz w:val="24"/>
+          <w:szCs w:val="24"/>
+        </w:rPr>
+        <w:t xml:space="preserve">of day </w:t>
+      </w:r>
+      <w:r>
+        <w:rPr>
+          <w:rFonts w:ascii="Times New Roman" w:hAnsi="Times New Roman" w:cs="Times New Roman"/>
+          <w:sz w:val="24"/>
+          <w:szCs w:val="24"/>
+        </w:rPr>
+        <w:t>has an effect on</w:t>
+      </w:r>
+      <w:r>
+        <w:rPr>
+          <w:rFonts w:ascii="Times New Roman" w:hAnsi="Times New Roman" w:cs="Times New Roman"/>
+          <w:sz w:val="24"/>
+          <w:szCs w:val="24"/>
+        </w:rPr>
+        <w:t xml:space="preserve"> response times. </w:t>
+      </w:r>
+      <w:r>
+        <w:rPr>
+          <w:rFonts w:ascii="Times New Roman" w:hAnsi="Times New Roman" w:cs="Times New Roman"/>
+          <w:sz w:val="24"/>
+          <w:szCs w:val="24"/>
+        </w:rPr>
+        <w:t xml:space="preserve">Graveyard </w:t>
+      </w:r>
+      <w:r>
+        <w:rPr>
+          <w:rFonts w:ascii="Times New Roman" w:hAnsi="Times New Roman" w:cs="Times New Roman"/>
+          <w:sz w:val="24"/>
+          <w:szCs w:val="24"/>
+        </w:rPr>
+        <w:t xml:space="preserve">shift response times (12am – 6am) </w:t>
+      </w:r>
+      <w:r>
+        <w:rPr>
+          <w:rFonts w:ascii="Times New Roman" w:hAnsi="Times New Roman" w:cs="Times New Roman"/>
+          <w:sz w:val="24"/>
+          <w:szCs w:val="24"/>
+        </w:rPr>
+        <w:t xml:space="preserve">are generally </w:t>
+      </w:r>
+      <w:r>
+        <w:rPr>
+          <w:rFonts w:ascii="Times New Roman" w:hAnsi="Times New Roman" w:cs="Times New Roman"/>
+          <w:sz w:val="24"/>
+          <w:szCs w:val="24"/>
+        </w:rPr>
+        <w:t>the slowest</w:t>
+      </w:r>
+      <w:r>
+        <w:rPr>
+          <w:rFonts w:ascii="Times New Roman" w:hAnsi="Times New Roman" w:cs="Times New Roman"/>
+          <w:sz w:val="24"/>
+          <w:szCs w:val="24"/>
+        </w:rPr>
+        <w:t xml:space="preserve"> because</w:t>
+      </w:r>
+      <w:r>
+        <w:rPr>
+          <w:rFonts w:ascii="Times New Roman" w:hAnsi="Times New Roman" w:cs="Times New Roman"/>
+          <w:sz w:val="24"/>
+          <w:szCs w:val="24"/>
+        </w:rPr>
+        <w:t xml:space="preserve"> there are generally fewer firefighters on duty ready to respond to emergencies during those times.</w:t>
+      </w:r>
+    </w:p>
+    <w:p>
+      <w:pPr>
+        <w:spacing w:line="480" w:lineRule="auto"/>
+        <w:rPr>
+          <w:rFonts w:ascii="Times New Roman" w:hAnsi="Times New Roman" w:cs="Times New Roman"/>
+          <w:sz w:val="24"/>
+          <w:szCs w:val="24"/>
+        </w:rPr>
+      </w:pPr>
+    </w:p>
+    <w:p>
+      <w:pPr>
+        <w:spacing w:line="480" w:lineRule="auto"/>
+        <w:rPr>
+          <w:rFonts w:ascii="Times New Roman" w:hAnsi="Times New Roman" w:cs="Times New Roman"/>
+          <w:sz w:val="24"/>
+          <w:szCs w:val="24"/>
+        </w:rPr>
+      </w:pPr>
+      <w:r>
+        <w:rPr>
+          <w:noProof/>
+        </w:rPr>
+        <w:lastRenderedPageBreak/>
+        <w:drawing>
+          <wp:inline distT="0" distB="0" distL="0" distR="0" wp14:anchorId="7C871BA6" wp14:editId="623641D9">
+            <wp:extent cx="5943600" cy="3524885"/>
+            <wp:effectExtent l="0" t="0" r="0" b="0"/>
+            <wp:docPr id="2" name="Picture 2" descr="Chart&#10;&#10;Description automatically generated"/>
+            <wp:cNvGraphicFramePr>
+              <a:graphicFrameLocks xmlns:a="http://schemas.openxmlformats.org/drawingml/2006/main" noChangeAspect="1"/>
+            </wp:cNvGraphicFramePr>
+            <a:graphic xmlns:a="http://schemas.openxmlformats.org/drawingml/2006/main">
+              <a:graphicData uri="http://schemas.openxmlformats.org/drawingml/2006/picture">
+                <pic:pic xmlns:pic="http://schemas.openxmlformats.org/drawingml/2006/picture">
+                  <pic:nvPicPr>
+                    <pic:cNvPr id="2" name="Picture 2" descr="Chart&#10;&#10;Description automatically generated"/>
+                    <pic:cNvPicPr/>
+                  </pic:nvPicPr>
+                  <pic:blipFill>
+                    <a:blip r:embed="rId10"/>
+                    <a:stretch>
+                      <a:fillRect/>
+                    </a:stretch>
+                  </pic:blipFill>
+                  <pic:spPr>
+                    <a:xfrm>
+                      <a:off x="0" y="0"/>
+                      <a:ext cx="5943600" cy="3524885"/>
+                    </a:xfrm>
+                    <a:prstGeom prst="rect">
+                      <a:avLst/>
+                    </a:prstGeom>
+                  </pic:spPr>
+                </pic:pic>
+              </a:graphicData>
+            </a:graphic>
+          </wp:inline>
+        </w:drawing>
+      </w:r>
+    </w:p>
+    <w:p>
+      <w:pPr>
+        <w:spacing w:line="480" w:lineRule="auto"/>
+        <w:rPr>
+          <w:rFonts w:ascii="Times New Roman" w:hAnsi="Times New Roman" w:cs="Times New Roman"/>
+          <w:sz w:val="24"/>
+          <w:szCs w:val="24"/>
+        </w:rPr>
+      </w:pPr>
+      <w:r>
+        <w:rPr>
+          <w:rFonts w:ascii="Times New Roman" w:hAnsi="Times New Roman" w:cs="Times New Roman"/>
+          <w:sz w:val="24"/>
+          <w:szCs w:val="24"/>
+        </w:rPr>
+        <w:t xml:space="preserve">4) </w:t>
+      </w:r>
+      <w:r>
+        <w:rPr>
+          <w:rFonts w:ascii="Times New Roman" w:hAnsi="Times New Roman" w:cs="Times New Roman"/>
+          <w:sz w:val="24"/>
+          <w:szCs w:val="24"/>
+        </w:rPr>
+        <w:t>At what times of day are fire calls most likely to occur?</w:t>
+      </w:r>
+    </w:p>
+    <w:p>
+      <w:pPr>
+        <w:pStyle w:val="ListParagraph"/>
+        <w:numPr>
+          <w:ilvl w:val="0"/>
+          <w:numId w:val="14"/>
+        </w:numPr>
+        <w:spacing w:line="480" w:lineRule="auto"/>
+        <w:rPr>
+          <w:rFonts w:ascii="Times New Roman" w:hAnsi="Times New Roman" w:cs="Times New Roman"/>
+          <w:sz w:val="24"/>
+          <w:szCs w:val="24"/>
+        </w:rPr>
+      </w:pPr>
+      <w:r>
+        <w:rPr>
+          <w:rFonts w:ascii="Times New Roman" w:hAnsi="Times New Roman" w:cs="Times New Roman"/>
+          <w:sz w:val="24"/>
+          <w:szCs w:val="24"/>
+        </w:rPr>
+        <w:t>21hr (9 pm)</w:t>
+      </w:r>
+    </w:p>
+    <w:p>
+      <w:pPr>
+        <w:pStyle w:val="ListParagraph"/>
+        <w:numPr>
+          <w:ilvl w:val="0"/>
+          <w:numId w:val="14"/>
+        </w:numPr>
+        <w:spacing w:line="480" w:lineRule="auto"/>
+        <w:rPr>
+          <w:rFonts w:ascii="Times New Roman" w:hAnsi="Times New Roman" w:cs="Times New Roman"/>
+          <w:sz w:val="24"/>
+          <w:szCs w:val="24"/>
+        </w:rPr>
+      </w:pPr>
+      <w:r>
+        <w:rPr>
+          <w:rFonts w:ascii="Times New Roman" w:hAnsi="Times New Roman" w:cs="Times New Roman"/>
+          <w:sz w:val="24"/>
+          <w:szCs w:val="24"/>
+        </w:rPr>
+        <w:t>I got that by looking at the count for dispatch_hour</w:t>
       </w:r>
     </w:p>
     <w:sectPr>
@@ -1160,6 +1812,119 @@
 <file path=word/numbering.xml><?xml version="1.0" encoding="utf-8"?>
 <w:numbering xmlns:wpc="http://schemas.microsoft.com/office/word/2010/wordprocessingCanvas" xmlns:cx="http://schemas.microsoft.com/office/drawing/2014/chartex" xmlns:cx1="http://schemas.microsoft.com/office/drawing/2015/9/8/chartex" xmlns:cx2="http://schemas.microsoft.com/office/drawing/2015/10/21/chartex" xmlns:cx3="http://schemas.microsoft.com/office/drawing/2016/5/9/chartex" xmlns:cx4="http://schemas.microsoft.com/office/drawing/2016/5/10/chartex" xmlns:cx5="http://schemas.microsoft.com/office/drawing/2016/5/11/chartex" xmlns:cx6="http://schemas.microsoft.com/office/drawing/2016/5/12/chartex" xmlns:cx7="http://schemas.microsoft.com/office/drawing/2016/5/13/chartex" xmlns:cx8="http://schemas.microsoft.com/office/drawing/2016/5/14/chartex" xmlns:mc="http://schemas.openxmlformats.org/markup-compatibility/2006" xmlns:aink="http://schemas.microsoft.com/office/drawing/2016/ink" xmlns:am3d="http://schemas.microsoft.com/office/drawing/2017/model3d" xmlns:o="urn:schemas-microsoft-com:office:office" xmlns:r="http://schemas.openxmlformats.org/officeDocument/2006/relationships" xmlns:m="http://schemas.openxmlformats.org/officeDocument/2006/math" xmlns:v="urn:schemas-microsoft-com:vml" xmlns:wp14="http://schemas.microsoft.com/office/word/2010/wordprocessingDrawing" xmlns:wp="http://schemas.openxmlformats.org/drawingml/2006/wordprocessingDrawing" xmlns:w10="urn:schemas-microsoft-com:office:word" xmlns:w="http://schemas.openxmlformats.org/wordprocessingml/2006/main" xmlns:w14="http://schemas.microsoft.com/office/word/2010/wordml" xmlns:w15="http://schemas.microsoft.com/office/word/2012/wordml" xmlns:w16cex="http://schemas.microsoft.com/office/word/2018/wordml/cex" xmlns:w16cid="http://schemas.microsoft.com/office/word/2016/wordml/cid" xmlns:w16="http://schemas.microsoft.com/office/word/2018/wordml" xmlns:w16sdtdh="http://schemas.microsoft.com/office/word/2020/wordml/sdtdatahash" xmlns:w16se="http://schemas.microsoft.com/office/word/2015/wordml/symex" xmlns:wpg="http://schemas.microsoft.com/office/word/2010/wordprocessingGroup" xmlns:wpi="http://schemas.microsoft.com/office/word/2010/wordprocessingInk" xmlns:wne="http://schemas.microsoft.com/office/word/2006/wordml" xmlns:wps="http://schemas.microsoft.com/office/word/2010/wordprocessingShape" mc:Ignorable="w14 w15 w16se w16cid w16 w16cex w16sdtdh wp14">
   <w:abstractNum w:abstractNumId="0" w15:restartNumberingAfterBreak="0">
+    <w:nsid w:val="00656224"/>
+    <w:multiLevelType w:val="hybridMultilevel"/>
+    <w:tmpl w:val="8B8868FE"/>
+    <w:lvl w:ilvl="0" w:tplc="178229B8">
+      <w:start w:val="318"/>
+      <w:numFmt w:val="bullet"/>
+      <w:lvlText w:val="-"/>
+      <w:lvlJc w:val="left"/>
+      <w:pPr>
+        <w:ind w:left="720" w:hanging="360"/>
+      </w:pPr>
+      <w:rPr>
+        <w:rFonts w:ascii="Times New Roman" w:eastAsiaTheme="minorHAnsi" w:hAnsi="Times New Roman" w:cs="Times New Roman" w:hint="default"/>
+      </w:rPr>
+    </w:lvl>
+    <w:lvl w:ilvl="1" w:tplc="04090003" w:tentative="1">
+      <w:start w:val="1"/>
+      <w:numFmt w:val="bullet"/>
+      <w:lvlText w:val="o"/>
+      <w:lvlJc w:val="left"/>
+      <w:pPr>
+        <w:ind w:left="1440" w:hanging="360"/>
+      </w:pPr>
+      <w:rPr>
+        <w:rFonts w:ascii="Courier New" w:hAnsi="Courier New" w:cs="Courier New" w:hint="default"/>
+      </w:rPr>
+    </w:lvl>
+    <w:lvl w:ilvl="2" w:tplc="04090005" w:tentative="1">
+      <w:start w:val="1"/>
+      <w:numFmt w:val="bullet"/>
+      <w:lvlText w:val=""/>
+      <w:lvlJc w:val="left"/>
+      <w:pPr>
+        <w:ind w:left="2160" w:hanging="360"/>
+      </w:pPr>
+      <w:rPr>
+        <w:rFonts w:ascii="Wingdings" w:hAnsi="Wingdings" w:hint="default"/>
+      </w:rPr>
+    </w:lvl>
+    <w:lvl w:ilvl="3" w:tplc="04090001" w:tentative="1">
+      <w:start w:val="1"/>
+      <w:numFmt w:val="bullet"/>
+      <w:lvlText w:val=""/>
+      <w:lvlJc w:val="left"/>
+      <w:pPr>
+        <w:ind w:left="2880" w:hanging="360"/>
+      </w:pPr>
+      <w:rPr>
+        <w:rFonts w:ascii="Symbol" w:hAnsi="Symbol" w:hint="default"/>
+      </w:rPr>
+    </w:lvl>
+    <w:lvl w:ilvl="4" w:tplc="04090003" w:tentative="1">
+      <w:start w:val="1"/>
+      <w:numFmt w:val="bullet"/>
+      <w:lvlText w:val="o"/>
+      <w:lvlJc w:val="left"/>
+      <w:pPr>
+        <w:ind w:left="3600" w:hanging="360"/>
+      </w:pPr>
+      <w:rPr>
+        <w:rFonts w:ascii="Courier New" w:hAnsi="Courier New" w:cs="Courier New" w:hint="default"/>
+      </w:rPr>
+    </w:lvl>
+    <w:lvl w:ilvl="5" w:tplc="04090005" w:tentative="1">
+      <w:start w:val="1"/>
+      <w:numFmt w:val="bullet"/>
+      <w:lvlText w:val=""/>
+      <w:lvlJc w:val="left"/>
+      <w:pPr>
+        <w:ind w:left="4320" w:hanging="360"/>
+      </w:pPr>
+      <w:rPr>
+        <w:rFonts w:ascii="Wingdings" w:hAnsi="Wingdings" w:hint="default"/>
+      </w:rPr>
+    </w:lvl>
+    <w:lvl w:ilvl="6" w:tplc="04090001" w:tentative="1">
+      <w:start w:val="1"/>
+      <w:numFmt w:val="bullet"/>
+      <w:lvlText w:val=""/>
+      <w:lvlJc w:val="left"/>
+      <w:pPr>
+        <w:ind w:left="5040" w:hanging="360"/>
+      </w:pPr>
+      <w:rPr>
+        <w:rFonts w:ascii="Symbol" w:hAnsi="Symbol" w:hint="default"/>
+      </w:rPr>
+    </w:lvl>
+    <w:lvl w:ilvl="7" w:tplc="04090003" w:tentative="1">
+      <w:start w:val="1"/>
+      <w:numFmt w:val="bullet"/>
+      <w:lvlText w:val="o"/>
+      <w:lvlJc w:val="left"/>
+      <w:pPr>
+        <w:ind w:left="5760" w:hanging="360"/>
+      </w:pPr>
+      <w:rPr>
+        <w:rFonts w:ascii="Courier New" w:hAnsi="Courier New" w:cs="Courier New" w:hint="default"/>
+      </w:rPr>
+    </w:lvl>
+    <w:lvl w:ilvl="8" w:tplc="04090005" w:tentative="1">
+      <w:start w:val="1"/>
+      <w:numFmt w:val="bullet"/>
+      <w:lvlText w:val=""/>
+      <w:lvlJc w:val="left"/>
+      <w:pPr>
+        <w:ind w:left="6480" w:hanging="360"/>
+      </w:pPr>
+      <w:rPr>
+        <w:rFonts w:ascii="Wingdings" w:hAnsi="Wingdings" w:hint="default"/>
+      </w:rPr>
+    </w:lvl>
+  </w:abstractNum>
+  <w:abstractNum w:abstractNumId="1" w15:restartNumberingAfterBreak="0">
     <w:nsid w:val="086F4D67"/>
     <w:multiLevelType w:val="hybridMultilevel"/>
     <w:tmpl w:val="4E407878"/>
@@ -1272,7 +2037,7 @@
       </w:rPr>
     </w:lvl>
   </w:abstractNum>
-  <w:abstractNum w:abstractNumId="1" w15:restartNumberingAfterBreak="0">
+  <w:abstractNum w:abstractNumId="2" w15:restartNumberingAfterBreak="0">
     <w:nsid w:val="119C3753"/>
     <w:multiLevelType w:val="hybridMultilevel"/>
     <w:tmpl w:val="36F25BF0"/>
@@ -1385,7 +2150,7 @@
       </w:rPr>
     </w:lvl>
   </w:abstractNum>
-  <w:abstractNum w:abstractNumId="2" w15:restartNumberingAfterBreak="0">
+  <w:abstractNum w:abstractNumId="3" w15:restartNumberingAfterBreak="0">
     <w:nsid w:val="15B875BF"/>
     <w:multiLevelType w:val="hybridMultilevel"/>
     <w:tmpl w:val="D80CFB24"/>
@@ -1498,7 +2263,7 @@
       </w:rPr>
     </w:lvl>
   </w:abstractNum>
-  <w:abstractNum w:abstractNumId="3" w15:restartNumberingAfterBreak="0">
+  <w:abstractNum w:abstractNumId="4" w15:restartNumberingAfterBreak="0">
     <w:nsid w:val="1A683060"/>
     <w:multiLevelType w:val="hybridMultilevel"/>
     <w:tmpl w:val="1AA47904"/>
@@ -1611,7 +2376,7 @@
       </w:rPr>
     </w:lvl>
   </w:abstractNum>
-  <w:abstractNum w:abstractNumId="4" w15:restartNumberingAfterBreak="0">
+  <w:abstractNum w:abstractNumId="5" w15:restartNumberingAfterBreak="0">
     <w:nsid w:val="24D77501"/>
     <w:multiLevelType w:val="hybridMultilevel"/>
     <w:tmpl w:val="F762EDFC"/>
@@ -1724,7 +2489,7 @@
       </w:rPr>
     </w:lvl>
   </w:abstractNum>
-  <w:abstractNum w:abstractNumId="5" w15:restartNumberingAfterBreak="0">
+  <w:abstractNum w:abstractNumId="6" w15:restartNumberingAfterBreak="0">
     <w:nsid w:val="3265156E"/>
     <w:multiLevelType w:val="hybridMultilevel"/>
     <w:tmpl w:val="F6E0ADDC"/>
@@ -1837,7 +2602,7 @@
       </w:rPr>
     </w:lvl>
   </w:abstractNum>
-  <w:abstractNum w:abstractNumId="6" w15:restartNumberingAfterBreak="0">
+  <w:abstractNum w:abstractNumId="7" w15:restartNumberingAfterBreak="0">
     <w:nsid w:val="4FB50EE2"/>
     <w:multiLevelType w:val="hybridMultilevel"/>
     <w:tmpl w:val="491ACA7C"/>
@@ -1950,7 +2715,7 @@
       </w:rPr>
     </w:lvl>
   </w:abstractNum>
-  <w:abstractNum w:abstractNumId="7" w15:restartNumberingAfterBreak="0">
+  <w:abstractNum w:abstractNumId="8" w15:restartNumberingAfterBreak="0">
     <w:nsid w:val="50080EE8"/>
     <w:multiLevelType w:val="hybridMultilevel"/>
     <w:tmpl w:val="0D0A76F2"/>
@@ -2063,7 +2828,7 @@
       </w:rPr>
     </w:lvl>
   </w:abstractNum>
-  <w:abstractNum w:abstractNumId="8" w15:restartNumberingAfterBreak="0">
+  <w:abstractNum w:abstractNumId="9" w15:restartNumberingAfterBreak="0">
     <w:nsid w:val="55F67A0A"/>
     <w:multiLevelType w:val="hybridMultilevel"/>
     <w:tmpl w:val="6D4442D8"/>
@@ -2176,7 +2941,7 @@
       </w:rPr>
     </w:lvl>
   </w:abstractNum>
-  <w:abstractNum w:abstractNumId="9" w15:restartNumberingAfterBreak="0">
+  <w:abstractNum w:abstractNumId="10" w15:restartNumberingAfterBreak="0">
     <w:nsid w:val="57B04F95"/>
     <w:multiLevelType w:val="hybridMultilevel"/>
     <w:tmpl w:val="89D6613A"/>
@@ -2289,7 +3054,7 @@
       </w:rPr>
     </w:lvl>
   </w:abstractNum>
-  <w:abstractNum w:abstractNumId="10" w15:restartNumberingAfterBreak="0">
+  <w:abstractNum w:abstractNumId="11" w15:restartNumberingAfterBreak="0">
     <w:nsid w:val="6D8B40DF"/>
     <w:multiLevelType w:val="hybridMultilevel"/>
     <w:tmpl w:val="ECFAD6DE"/>
@@ -2402,7 +3167,7 @@
       </w:rPr>
     </w:lvl>
   </w:abstractNum>
-  <w:abstractNum w:abstractNumId="11" w15:restartNumberingAfterBreak="0">
+  <w:abstractNum w:abstractNumId="12" w15:restartNumberingAfterBreak="0">
     <w:nsid w:val="79686DF7"/>
     <w:multiLevelType w:val="hybridMultilevel"/>
     <w:tmpl w:val="DA98B3B8"/>
@@ -2515,7 +3280,7 @@
       </w:rPr>
     </w:lvl>
   </w:abstractNum>
-  <w:abstractNum w:abstractNumId="12" w15:restartNumberingAfterBreak="0">
+  <w:abstractNum w:abstractNumId="13" w15:restartNumberingAfterBreak="0">
     <w:nsid w:val="7A2816FC"/>
     <w:multiLevelType w:val="hybridMultilevel"/>
     <w:tmpl w:val="07E2DD44"/>
@@ -2629,43 +3394,46 @@
     </w:lvl>
   </w:abstractNum>
   <w:num w:numId="1">
+    <w:abstractNumId w:val="7"/>
+  </w:num>
+  <w:num w:numId="2">
+    <w:abstractNumId w:val="3"/>
+  </w:num>
+  <w:num w:numId="3">
     <w:abstractNumId w:val="6"/>
   </w:num>
-  <w:num w:numId="2">
+  <w:num w:numId="4">
     <w:abstractNumId w:val="2"/>
   </w:num>
-  <w:num w:numId="3">
+  <w:num w:numId="5">
+    <w:abstractNumId w:val="8"/>
+  </w:num>
+  <w:num w:numId="6">
+    <w:abstractNumId w:val="11"/>
+  </w:num>
+  <w:num w:numId="7">
     <w:abstractNumId w:val="5"/>
   </w:num>
-  <w:num w:numId="4">
+  <w:num w:numId="8">
+    <w:abstractNumId w:val="13"/>
+  </w:num>
+  <w:num w:numId="9">
+    <w:abstractNumId w:val="10"/>
+  </w:num>
+  <w:num w:numId="10">
     <w:abstractNumId w:val="1"/>
   </w:num>
-  <w:num w:numId="5">
-    <w:abstractNumId w:val="7"/>
+  <w:num w:numId="11">
+    <w:abstractNumId w:val="9"/>
   </w:num>
-  <w:num w:numId="6">
-    <w:abstractNumId w:val="10"/>
-  </w:num>
-  <w:num w:numId="7">
+  <w:num w:numId="12">
     <w:abstractNumId w:val="4"/>
   </w:num>
-  <w:num w:numId="8">
+  <w:num w:numId="13">
     <w:abstractNumId w:val="12"/>
   </w:num>
-  <w:num w:numId="9">
-    <w:abstractNumId w:val="9"/>
-  </w:num>
-  <w:num w:numId="10">
+  <w:num w:numId="14">
     <w:abstractNumId w:val="0"/>
-  </w:num>
-  <w:num w:numId="11">
-    <w:abstractNumId w:val="8"/>
-  </w:num>
-  <w:num w:numId="12">
-    <w:abstractNumId w:val="3"/>
-  </w:num>
-  <w:num w:numId="13">
-    <w:abstractNumId w:val="11"/>
   </w:num>
 </w:numbering>
 </file>
@@ -3068,6 +3836,7 @@
   <w:style w:type="paragraph" w:default="1" w:styleId="Normal">
     <w:name w:val="Normal"/>
     <w:qFormat/>
+    <w:rsid w:val="009A16EF"/>
   </w:style>
   <w:style w:type="character" w:default="1" w:styleId="DefaultParagraphFont">
     <w:name w:val="Default Paragraph Font"/>

</xml_diff>

<commit_message>
added link to write up
</commit_message>
<xml_diff>
--- a/PLAN_390_Homework_2_Write_Up.docx
+++ b/PLAN_390_Homework_2_Write_Up.docx
@@ -20,6 +20,60 @@
         </w:rPr>
         <w:t>PLAN 390 Homework 2 Write Up</w:t>
       </w:r>
+    </w:p>
+    <w:p>
+      <w:pPr>
+        <w:spacing w:line="480" w:lineRule="auto"/>
+        <w:rPr>
+          <w:rFonts w:ascii="Times New Roman" w:hAnsi="Times New Roman" w:cs="Times New Roman"/>
+          <w:sz w:val="24"/>
+          <w:szCs w:val="24"/>
+        </w:rPr>
+      </w:pPr>
+      <w:r>
+        <w:rPr>
+          <w:rFonts w:ascii="Times New Roman" w:hAnsi="Times New Roman" w:cs="Times New Roman"/>
+          <w:sz w:val="24"/>
+          <w:szCs w:val="24"/>
+        </w:rPr>
+        <w:t xml:space="preserve">Link to </w:t>
+      </w:r>
+      <w:proofErr w:type="spellStart"/>
+      <w:r>
+        <w:rPr>
+          <w:rFonts w:ascii="Times New Roman" w:hAnsi="Times New Roman" w:cs="Times New Roman"/>
+          <w:sz w:val="24"/>
+          <w:szCs w:val="24"/>
+        </w:rPr>
+        <w:t>github</w:t>
+      </w:r>
+      <w:proofErr w:type="spellEnd"/>
+      <w:r>
+        <w:rPr>
+          <w:rFonts w:ascii="Times New Roman" w:hAnsi="Times New Roman" w:cs="Times New Roman"/>
+          <w:sz w:val="24"/>
+          <w:szCs w:val="24"/>
+        </w:rPr>
+        <w:t xml:space="preserve"> repository: </w:t>
+      </w:r>
+      <w:r>
+        <w:rPr>
+          <w:rFonts w:ascii="Times New Roman" w:hAnsi="Times New Roman" w:cs="Times New Roman"/>
+          <w:sz w:val="24"/>
+          <w:szCs w:val="24"/>
+        </w:rPr>
+        <w:t>https://github.com/akunna1/PLAN_390_Homework_2</w:t>
+      </w:r>
+    </w:p>
+    <w:p>
+      <w:pPr>
+        <w:spacing w:line="480" w:lineRule="auto"/>
+        <w:rPr>
+          <w:rFonts w:ascii="Times New Roman" w:hAnsi="Times New Roman" w:cs="Times New Roman"/>
+          <w:sz w:val="24"/>
+          <w:szCs w:val="24"/>
+        </w:rPr>
+      </w:pPr>
     </w:p>
     <w:p>
       <w:pPr>

</xml_diff>